<commit_message>
Updates to Source of Data and Architectural Overview
</commit_message>
<xml_diff>
--- a/ExtractingERFromRelational/ExtractingERFromRelational/DOCUMENTS/ITERIM REPORT.docx
+++ b/ExtractingERFromRelational/ExtractingERFromRelational/DOCUMENTS/ITERIM REPORT.docx
@@ -360,6 +360,7 @@
                                   <w:dataBinding w:prefixMappings="xmlns:ns0='http://purl.org/dc/elements/1.1/' xmlns:ns1='http://schemas.openxmlformats.org/package/2006/metadata/core-properties' " w:xpath="/ns1:coreProperties[1]/ns0:creator[1]" w:storeItemID="{6C3C8BC8-F283-45AE-878A-BAB7291924A1}"/>
                                   <w:text/>
                                 </w:sdtPr>
+                                <w:sdtEndPr/>
                                 <w:sdtContent>
                                   <w:p>
                                     <w:pPr>
@@ -375,7 +376,23 @@
                                         <w:sz w:val="28"/>
                                         <w:szCs w:val="28"/>
                                       </w:rPr>
-                                      <w:t>Griselda Conejo-López</w:t>
+                                      <w:t xml:space="preserve">Griselda </w:t>
+                                    </w:r>
+                                    <w:proofErr w:type="spellStart"/>
+                                    <w:r>
+                                      <w:rPr>
+                                        <w:sz w:val="28"/>
+                                        <w:szCs w:val="28"/>
+                                      </w:rPr>
+                                      <w:t>Conejo</w:t>
+                                    </w:r>
+                                    <w:proofErr w:type="spellEnd"/>
+                                    <w:r>
+                                      <w:rPr>
+                                        <w:sz w:val="28"/>
+                                        <w:szCs w:val="28"/>
+                                      </w:rPr>
+                                      <w:t xml:space="preserve"> Lopez</w:t>
                                     </w:r>
                                   </w:p>
                                 </w:sdtContent>
@@ -402,6 +419,7 @@
                                     <w:dataBinding w:prefixMappings="xmlns:ns0='http://schemas.microsoft.com/office/2006/coverPageProps' " w:xpath="/ns0:CoverPageProperties[1]/ns0:CompanyEmail[1]" w:storeItemID="{55AF091B-3C7A-41E3-B477-F2FDAA23CFDA}"/>
                                     <w:text/>
                                   </w:sdtPr>
+                                  <w:sdtEndPr/>
                                   <w:sdtContent>
                                     <w:r>
                                       <w:rPr>
@@ -493,23 +511,7 @@
                                     <w:sz w:val="28"/>
                                     <w:szCs w:val="28"/>
                                   </w:rPr>
-                                  <w:t xml:space="preserve">Kaushik </w:t>
-                                </w:r>
-                                <w:proofErr w:type="spellStart"/>
-                                <w:r>
-                                  <w:rPr>
-                                    <w:sz w:val="28"/>
-                                    <w:szCs w:val="28"/>
-                                  </w:rPr>
-                                  <w:t>Santhanam</w:t>
-                                </w:r>
-                                <w:proofErr w:type="spellEnd"/>
-                                <w:r>
-                                  <w:rPr>
-                                    <w:sz w:val="28"/>
-                                    <w:szCs w:val="28"/>
-                                  </w:rPr>
-                                  <w:t xml:space="preserve"> </w:t>
+                                  <w:t xml:space="preserve">Kaushik Santhanam </w:t>
                                 </w:r>
                               </w:p>
                               <w:p>
@@ -589,6 +591,7 @@
                             <w:dataBinding w:prefixMappings="xmlns:ns0='http://purl.org/dc/elements/1.1/' xmlns:ns1='http://schemas.openxmlformats.org/package/2006/metadata/core-properties' " w:xpath="/ns1:coreProperties[1]/ns0:creator[1]" w:storeItemID="{6C3C8BC8-F283-45AE-878A-BAB7291924A1}"/>
                             <w:text/>
                           </w:sdtPr>
+                          <w:sdtEndPr/>
                           <w:sdtContent>
                             <w:p>
                               <w:pPr>
@@ -604,7 +607,23 @@
                                   <w:sz w:val="28"/>
                                   <w:szCs w:val="28"/>
                                 </w:rPr>
-                                <w:t>Griselda Conejo-López</w:t>
+                                <w:t xml:space="preserve">Griselda </w:t>
+                              </w:r>
+                              <w:proofErr w:type="spellStart"/>
+                              <w:r>
+                                <w:rPr>
+                                  <w:sz w:val="28"/>
+                                  <w:szCs w:val="28"/>
+                                </w:rPr>
+                                <w:t>Conejo</w:t>
+                              </w:r>
+                              <w:proofErr w:type="spellEnd"/>
+                              <w:r>
+                                <w:rPr>
+                                  <w:sz w:val="28"/>
+                                  <w:szCs w:val="28"/>
+                                </w:rPr>
+                                <w:t xml:space="preserve"> Lopez</w:t>
                               </w:r>
                             </w:p>
                           </w:sdtContent>
@@ -631,6 +650,7 @@
                               <w:dataBinding w:prefixMappings="xmlns:ns0='http://schemas.microsoft.com/office/2006/coverPageProps' " w:xpath="/ns0:CoverPageProperties[1]/ns0:CompanyEmail[1]" w:storeItemID="{55AF091B-3C7A-41E3-B477-F2FDAA23CFDA}"/>
                               <w:text/>
                             </w:sdtPr>
+                            <w:sdtEndPr/>
                             <w:sdtContent>
                               <w:r>
                                 <w:rPr>
@@ -722,23 +742,7 @@
                               <w:sz w:val="28"/>
                               <w:szCs w:val="28"/>
                             </w:rPr>
-                            <w:t xml:space="preserve">Kaushik </w:t>
-                          </w:r>
-                          <w:proofErr w:type="spellStart"/>
-                          <w:r>
-                            <w:rPr>
-                              <w:sz w:val="28"/>
-                              <w:szCs w:val="28"/>
-                            </w:rPr>
-                            <w:t>Santhanam</w:t>
-                          </w:r>
-                          <w:proofErr w:type="spellEnd"/>
-                          <w:r>
-                            <w:rPr>
-                              <w:sz w:val="28"/>
-                              <w:szCs w:val="28"/>
-                            </w:rPr>
-                            <w:t xml:space="preserve"> </w:t>
+                            <w:t xml:space="preserve">Kaushik Santhanam </w:t>
                           </w:r>
                         </w:p>
                         <w:p>
@@ -887,6 +891,7 @@
                                   <w:dataBinding w:prefixMappings="xmlns:ns0='http://schemas.microsoft.com/office/2006/coverPageProps' " w:xpath="/ns0:CoverPageProperties[1]/ns0:Abstract[1]" w:storeItemID="{55AF091B-3C7A-41E3-B477-F2FDAA23CFDA}"/>
                                   <w:text w:multiLine="1"/>
                                 </w:sdtPr>
+                                <w:sdtEndPr/>
                                 <w:sdtContent>
                                   <w:p>
                                     <w:pPr>
@@ -1130,6 +1135,7 @@
                                   <w:dataBinding w:prefixMappings="xmlns:ns0='http://purl.org/dc/elements/1.1/' xmlns:ns1='http://schemas.openxmlformats.org/package/2006/metadata/core-properties' " w:xpath="/ns1:coreProperties[1]/ns0:subject[1]" w:storeItemID="{6C3C8BC8-F283-45AE-878A-BAB7291924A1}"/>
                                   <w:text/>
                                 </w:sdtPr>
+                                <w:sdtEndPr/>
                                 <w:sdtContent>
                                   <w:p>
                                     <w:pPr>
@@ -5745,6 +5751,7 @@
         </w:rPr>
         <w:t>EMPLOYEE (</w:t>
       </w:r>
+      <w:proofErr w:type="spellStart"/>
       <w:r>
         <w:rPr>
           <w:rFonts w:ascii="AkzidenzGroteskBE-Regular" w:hAnsi="AkzidenzGroteskBE-Regular" w:cs="AkzidenzGroteskBE-Regular"/>
@@ -5752,7 +5759,17 @@
           <w:sz w:val="18"/>
           <w:szCs w:val="18"/>
         </w:rPr>
-        <w:t xml:space="preserve">Fname, </w:t>
+        <w:t>Fname</w:t>
+      </w:r>
+      <w:proofErr w:type="spellEnd"/>
+      <w:r>
+        <w:rPr>
+          <w:rFonts w:ascii="AkzidenzGroteskBE-Regular" w:hAnsi="AkzidenzGroteskBE-Regular" w:cs="AkzidenzGroteskBE-Regular"/>
+          <w:color w:val="231F20"/>
+          <w:sz w:val="18"/>
+          <w:szCs w:val="18"/>
+        </w:rPr>
+        <w:t xml:space="preserve">, </w:t>
       </w:r>
       <w:proofErr w:type="spellStart"/>
       <w:r>
@@ -8696,8 +8713,6 @@
         </w:rPr>
         <w:t>For relationship extraction:</w:t>
       </w:r>
-      <w:bookmarkStart w:id="0" w:name="_GoBack"/>
-      <w:bookmarkEnd w:id="0"/>
     </w:p>
     <w:p>
       <w:pPr>
@@ -9702,6 +9717,231 @@
     </w:p>
     <w:p>
       <w:pPr>
+        <w:spacing w:line="276" w:lineRule="auto"/>
+        <w:jc w:val="both"/>
+        <w:rPr>
+          <w:rFonts w:ascii="Times New Roman" w:eastAsia="Times New Roman" w:hAnsi="Times New Roman"/>
+          <w:sz w:val="24"/>
+          <w:szCs w:val="24"/>
+        </w:rPr>
+      </w:pPr>
+      <w:r>
+        <w:rPr>
+          <w:rFonts w:ascii="Times New Roman" w:eastAsia="Times New Roman" w:hAnsi="Times New Roman"/>
+          <w:sz w:val="24"/>
+          <w:szCs w:val="24"/>
+        </w:rPr>
+        <w:t>A sample of the UI has been provided below, where we would be able to add all the relations in the relational schema using interactive methods. After we add the all the required relational schemas, we can start the transformation process by following the steps in the architectural design and utilizing the user input. The user will provide clarifications in places where ambiguities are detected and the application will take the user’s input and proceed further in these situations.</w:t>
+      </w:r>
+    </w:p>
+    <w:p>
+      <w:pPr>
+        <w:spacing w:line="276" w:lineRule="auto"/>
+        <w:jc w:val="center"/>
+        <w:rPr>
+          <w:rFonts w:ascii="Times New Roman" w:eastAsia="Times New Roman" w:hAnsi="Times New Roman"/>
+          <w:sz w:val="24"/>
+          <w:szCs w:val="24"/>
+        </w:rPr>
+      </w:pPr>
+      <w:r>
+        <w:rPr>
+          <w:rFonts w:ascii="Times New Roman" w:eastAsia="Times New Roman" w:hAnsi="Times New Roman"/>
+          <w:noProof/>
+          <w:sz w:val="24"/>
+          <w:szCs w:val="24"/>
+        </w:rPr>
+        <w:lastRenderedPageBreak/>
+        <w:drawing>
+          <wp:inline distT="0" distB="0" distL="0" distR="0">
+            <wp:extent cx="3619500" cy="3192254"/>
+            <wp:effectExtent l="0" t="0" r="0" b="8255"/>
+            <wp:docPr id="1" name="Picture 1"/>
+            <wp:cNvGraphicFramePr>
+              <a:graphicFrameLocks xmlns:a="http://schemas.openxmlformats.org/drawingml/2006/main" noChangeAspect="1"/>
+            </wp:cNvGraphicFramePr>
+            <a:graphic xmlns:a="http://schemas.openxmlformats.org/drawingml/2006/main">
+              <a:graphicData uri="http://schemas.openxmlformats.org/drawingml/2006/picture">
+                <pic:pic xmlns:pic="http://schemas.openxmlformats.org/drawingml/2006/picture">
+                  <pic:nvPicPr>
+                    <pic:cNvPr id="0" name="Picture 1"/>
+                    <pic:cNvPicPr>
+                      <a:picLocks noChangeAspect="1" noChangeArrowheads="1"/>
+                    </pic:cNvPicPr>
+                  </pic:nvPicPr>
+                  <pic:blipFill>
+                    <a:blip r:embed="rId10">
+                      <a:extLst>
+                        <a:ext uri="{28A0092B-C50C-407E-A947-70E740481C1C}">
+                          <a14:useLocalDpi xmlns:a14="http://schemas.microsoft.com/office/drawing/2010/main" val="0"/>
+                        </a:ext>
+                      </a:extLst>
+                    </a:blip>
+                    <a:srcRect/>
+                    <a:stretch>
+                      <a:fillRect/>
+                    </a:stretch>
+                  </pic:blipFill>
+                  <pic:spPr bwMode="auto">
+                    <a:xfrm>
+                      <a:off x="0" y="0"/>
+                      <a:ext cx="3625212" cy="3197292"/>
+                    </a:xfrm>
+                    <a:prstGeom prst="rect">
+                      <a:avLst/>
+                    </a:prstGeom>
+                    <a:noFill/>
+                    <a:ln>
+                      <a:noFill/>
+                    </a:ln>
+                  </pic:spPr>
+                </pic:pic>
+              </a:graphicData>
+            </a:graphic>
+          </wp:inline>
+        </w:drawing>
+      </w:r>
+    </w:p>
+    <w:p>
+      <w:pPr>
+        <w:spacing w:line="276" w:lineRule="auto"/>
+        <w:jc w:val="center"/>
+        <w:rPr>
+          <w:rFonts w:ascii="Times New Roman" w:eastAsia="Times New Roman" w:hAnsi="Times New Roman"/>
+          <w:sz w:val="24"/>
+          <w:szCs w:val="24"/>
+        </w:rPr>
+      </w:pPr>
+      <w:r>
+        <w:rPr>
+          <w:rFonts w:ascii="Times New Roman" w:eastAsia="Times New Roman" w:hAnsi="Times New Roman"/>
+          <w:sz w:val="24"/>
+          <w:szCs w:val="24"/>
+        </w:rPr>
+        <w:t>Figure 4: Sample mockup of UI containing all Relations</w:t>
+      </w:r>
+    </w:p>
+    <w:p>
+      <w:pPr>
+        <w:spacing w:line="276" w:lineRule="auto"/>
+        <w:jc w:val="center"/>
+        <w:rPr>
+          <w:rFonts w:ascii="Times New Roman" w:eastAsia="Times New Roman" w:hAnsi="Times New Roman"/>
+          <w:sz w:val="24"/>
+          <w:szCs w:val="24"/>
+        </w:rPr>
+      </w:pPr>
+    </w:p>
+    <w:p>
+      <w:pPr>
+        <w:spacing w:line="276" w:lineRule="auto"/>
+        <w:jc w:val="center"/>
+        <w:rPr>
+          <w:rFonts w:ascii="Times New Roman" w:eastAsia="Times New Roman" w:hAnsi="Times New Roman"/>
+          <w:sz w:val="24"/>
+          <w:szCs w:val="24"/>
+        </w:rPr>
+      </w:pPr>
+      <w:r>
+        <w:rPr>
+          <w:rFonts w:ascii="Times New Roman" w:eastAsia="Times New Roman" w:hAnsi="Times New Roman"/>
+          <w:noProof/>
+          <w:sz w:val="24"/>
+          <w:szCs w:val="24"/>
+        </w:rPr>
+        <w:drawing>
+          <wp:inline distT="0" distB="0" distL="0" distR="0">
+            <wp:extent cx="3276600" cy="3204455"/>
+            <wp:effectExtent l="0" t="0" r="0" b="0"/>
+            <wp:docPr id="2" name="Picture 2"/>
+            <wp:cNvGraphicFramePr>
+              <a:graphicFrameLocks xmlns:a="http://schemas.openxmlformats.org/drawingml/2006/main" noChangeAspect="1"/>
+            </wp:cNvGraphicFramePr>
+            <a:graphic xmlns:a="http://schemas.openxmlformats.org/drawingml/2006/main">
+              <a:graphicData uri="http://schemas.openxmlformats.org/drawingml/2006/picture">
+                <pic:pic xmlns:pic="http://schemas.openxmlformats.org/drawingml/2006/picture">
+                  <pic:nvPicPr>
+                    <pic:cNvPr id="0" name="Picture 2"/>
+                    <pic:cNvPicPr>
+                      <a:picLocks noChangeAspect="1" noChangeArrowheads="1"/>
+                    </pic:cNvPicPr>
+                  </pic:nvPicPr>
+                  <pic:blipFill>
+                    <a:blip r:embed="rId11">
+                      <a:extLst>
+                        <a:ext uri="{28A0092B-C50C-407E-A947-70E740481C1C}">
+                          <a14:useLocalDpi xmlns:a14="http://schemas.microsoft.com/office/drawing/2010/main" val="0"/>
+                        </a:ext>
+                      </a:extLst>
+                    </a:blip>
+                    <a:srcRect/>
+                    <a:stretch>
+                      <a:fillRect/>
+                    </a:stretch>
+                  </pic:blipFill>
+                  <pic:spPr bwMode="auto">
+                    <a:xfrm>
+                      <a:off x="0" y="0"/>
+                      <a:ext cx="3288060" cy="3215663"/>
+                    </a:xfrm>
+                    <a:prstGeom prst="rect">
+                      <a:avLst/>
+                    </a:prstGeom>
+                    <a:noFill/>
+                    <a:ln>
+                      <a:noFill/>
+                    </a:ln>
+                  </pic:spPr>
+                </pic:pic>
+              </a:graphicData>
+            </a:graphic>
+          </wp:inline>
+        </w:drawing>
+      </w:r>
+    </w:p>
+    <w:p>
+      <w:pPr>
+        <w:spacing w:line="276" w:lineRule="auto"/>
+        <w:jc w:val="center"/>
+        <w:rPr>
+          <w:rFonts w:ascii="Times New Roman" w:eastAsia="Times New Roman" w:hAnsi="Times New Roman"/>
+          <w:sz w:val="24"/>
+          <w:szCs w:val="24"/>
+        </w:rPr>
+      </w:pPr>
+      <w:r>
+        <w:rPr>
+          <w:rFonts w:ascii="Times New Roman" w:eastAsia="Times New Roman" w:hAnsi="Times New Roman"/>
+          <w:sz w:val="24"/>
+          <w:szCs w:val="24"/>
+        </w:rPr>
+        <w:t>Figure 5: Adding a new Relation to the existing set of Relations</w:t>
+      </w:r>
+    </w:p>
+    <w:p>
+      <w:pPr>
+        <w:spacing w:line="276" w:lineRule="auto"/>
+        <w:jc w:val="both"/>
+        <w:rPr>
+          <w:rFonts w:ascii="Times New Roman" w:eastAsia="Times New Roman" w:hAnsi="Times New Roman"/>
+          <w:sz w:val="24"/>
+          <w:szCs w:val="24"/>
+        </w:rPr>
+      </w:pPr>
+    </w:p>
+    <w:p>
+      <w:pPr>
+        <w:spacing w:line="276" w:lineRule="auto"/>
+        <w:jc w:val="both"/>
+        <w:rPr>
+          <w:rFonts w:ascii="Times New Roman" w:eastAsia="Times New Roman" w:hAnsi="Times New Roman"/>
+          <w:sz w:val="24"/>
+          <w:szCs w:val="24"/>
+        </w:rPr>
+      </w:pPr>
+    </w:p>
+    <w:p>
+      <w:pPr>
         <w:numPr>
           <w:ilvl w:val="0"/>
           <w:numId w:val="1"/>
@@ -9722,6 +9962,7 @@
           <w:sz w:val="24"/>
           <w:szCs w:val="24"/>
         </w:rPr>
+        <w:lastRenderedPageBreak/>
         <w:t xml:space="preserve">ARCHITECTURAL OVERVIEW </w:t>
       </w:r>
     </w:p>
@@ -9778,6 +10019,186 @@
           <w:szCs w:val="24"/>
         </w:rPr>
       </w:pPr>
+      <w:r>
+        <w:rPr>
+          <w:rFonts w:ascii="Times New Roman" w:eastAsia="Times New Roman" w:hAnsi="Times New Roman"/>
+          <w:sz w:val="24"/>
+          <w:szCs w:val="24"/>
+        </w:rPr>
+        <w:t>The primary development language in which the application will be built is C# on the .NET Framework. C# was developed using the strength of other languages while avoiding their flaws which gave rise to a fully functioning object-oriented language. The .NET Framework provides high quality in-built libraries and data structures. Development using C# and .NET will help avoid addressing trivial tasks like re-inventing pre-existing data structures and algorithms.</w:t>
+      </w:r>
+    </w:p>
+    <w:p>
+      <w:pPr>
+        <w:spacing w:before="100" w:beforeAutospacing="1" w:after="100" w:afterAutospacing="1" w:line="240" w:lineRule="auto"/>
+        <w:ind w:left="360"/>
+        <w:jc w:val="both"/>
+        <w:rPr>
+          <w:rFonts w:ascii="Times New Roman" w:eastAsia="Times New Roman" w:hAnsi="Times New Roman"/>
+          <w:sz w:val="24"/>
+          <w:szCs w:val="24"/>
+        </w:rPr>
+      </w:pPr>
+      <w:r>
+        <w:rPr>
+          <w:rFonts w:ascii="Times New Roman" w:eastAsia="Times New Roman" w:hAnsi="Times New Roman"/>
+          <w:sz w:val="24"/>
+          <w:szCs w:val="24"/>
+        </w:rPr>
+        <w:t>The user will interact through a WinForms based user interface which will provide the user with a GUI to add his/her input and clarifications and also view the resulting ER Models.</w:t>
+      </w:r>
+    </w:p>
+    <w:p>
+      <w:pPr>
+        <w:spacing w:before="100" w:beforeAutospacing="1" w:after="100" w:afterAutospacing="1" w:line="240" w:lineRule="auto"/>
+        <w:ind w:left="360"/>
+        <w:jc w:val="both"/>
+        <w:rPr>
+          <w:rFonts w:ascii="Times New Roman" w:eastAsia="Times New Roman" w:hAnsi="Times New Roman"/>
+          <w:sz w:val="24"/>
+          <w:szCs w:val="24"/>
+        </w:rPr>
+      </w:pPr>
+      <w:r>
+        <w:rPr>
+          <w:rFonts w:ascii="Times New Roman" w:eastAsia="Times New Roman" w:hAnsi="Times New Roman"/>
+          <w:sz w:val="24"/>
+          <w:szCs w:val="24"/>
+        </w:rPr>
+        <w:t>The application development will be split in two parts:</w:t>
+      </w:r>
+    </w:p>
+    <w:p>
+      <w:pPr>
+        <w:pStyle w:val="ListParagraph"/>
+        <w:numPr>
+          <w:ilvl w:val="0"/>
+          <w:numId w:val="11"/>
+        </w:numPr>
+        <w:spacing w:before="100" w:beforeAutospacing="1" w:after="100" w:afterAutospacing="1" w:line="240" w:lineRule="auto"/>
+        <w:jc w:val="both"/>
+        <w:rPr>
+          <w:rFonts w:ascii="Times New Roman" w:eastAsia="Times New Roman" w:hAnsi="Times New Roman"/>
+          <w:sz w:val="24"/>
+          <w:szCs w:val="24"/>
+        </w:rPr>
+      </w:pPr>
+      <w:r>
+        <w:rPr>
+          <w:rFonts w:ascii="Times New Roman" w:eastAsia="Times New Roman" w:hAnsi="Times New Roman"/>
+          <w:sz w:val="24"/>
+          <w:szCs w:val="24"/>
+        </w:rPr>
+        <w:t>Business Logic Development</w:t>
+      </w:r>
+    </w:p>
+    <w:p>
+      <w:pPr>
+        <w:pStyle w:val="ListParagraph"/>
+        <w:numPr>
+          <w:ilvl w:val="0"/>
+          <w:numId w:val="11"/>
+        </w:numPr>
+        <w:spacing w:before="100" w:beforeAutospacing="1" w:after="100" w:afterAutospacing="1" w:line="240" w:lineRule="auto"/>
+        <w:jc w:val="both"/>
+        <w:rPr>
+          <w:rFonts w:ascii="Times New Roman" w:eastAsia="Times New Roman" w:hAnsi="Times New Roman"/>
+          <w:sz w:val="24"/>
+          <w:szCs w:val="24"/>
+        </w:rPr>
+      </w:pPr>
+      <w:r>
+        <w:rPr>
+          <w:rFonts w:ascii="Times New Roman" w:eastAsia="Times New Roman" w:hAnsi="Times New Roman"/>
+          <w:sz w:val="24"/>
+          <w:szCs w:val="24"/>
+        </w:rPr>
+        <w:t>UI Development</w:t>
+      </w:r>
+    </w:p>
+    <w:p>
+      <w:pPr>
+        <w:spacing w:before="100" w:beforeAutospacing="1" w:after="100" w:afterAutospacing="1" w:line="240" w:lineRule="auto"/>
+        <w:ind w:firstLine="360"/>
+        <w:jc w:val="both"/>
+        <w:rPr>
+          <w:rFonts w:ascii="Times New Roman" w:eastAsia="Times New Roman" w:hAnsi="Times New Roman"/>
+          <w:i/>
+          <w:sz w:val="24"/>
+          <w:szCs w:val="24"/>
+        </w:rPr>
+      </w:pPr>
+      <w:r>
+        <w:rPr>
+          <w:rFonts w:ascii="Times New Roman" w:eastAsia="Times New Roman" w:hAnsi="Times New Roman"/>
+          <w:i/>
+          <w:sz w:val="24"/>
+          <w:szCs w:val="24"/>
+        </w:rPr>
+        <w:t>Business Logic Development</w:t>
+      </w:r>
+    </w:p>
+    <w:p>
+      <w:pPr>
+        <w:spacing w:before="100" w:beforeAutospacing="1" w:after="100" w:afterAutospacing="1" w:line="240" w:lineRule="auto"/>
+        <w:ind w:left="360"/>
+        <w:jc w:val="both"/>
+        <w:rPr>
+          <w:rFonts w:ascii="Times New Roman" w:eastAsia="Times New Roman" w:hAnsi="Times New Roman"/>
+          <w:sz w:val="24"/>
+          <w:szCs w:val="24"/>
+        </w:rPr>
+      </w:pPr>
+      <w:r>
+        <w:rPr>
+          <w:rFonts w:ascii="Times New Roman" w:eastAsia="Times New Roman" w:hAnsi="Times New Roman"/>
+          <w:sz w:val="24"/>
+          <w:szCs w:val="24"/>
+        </w:rPr>
+        <w:t>Business Logic Development contains developing a core set of classes and routines which will function as the backbone of the application.</w:t>
+      </w:r>
+    </w:p>
+    <w:p>
+      <w:pPr>
+        <w:spacing w:before="100" w:beforeAutospacing="1" w:after="100" w:afterAutospacing="1" w:line="240" w:lineRule="auto"/>
+        <w:ind w:left="360"/>
+        <w:jc w:val="both"/>
+        <w:rPr>
+          <w:rFonts w:ascii="Times New Roman" w:eastAsia="Times New Roman" w:hAnsi="Times New Roman"/>
+          <w:i/>
+          <w:sz w:val="24"/>
+          <w:szCs w:val="24"/>
+        </w:rPr>
+      </w:pPr>
+      <w:r>
+        <w:rPr>
+          <w:rFonts w:ascii="Times New Roman" w:eastAsia="Times New Roman" w:hAnsi="Times New Roman"/>
+          <w:i/>
+          <w:sz w:val="24"/>
+          <w:szCs w:val="24"/>
+        </w:rPr>
+        <w:t>UI Development</w:t>
+      </w:r>
+    </w:p>
+    <w:p>
+      <w:pPr>
+        <w:spacing w:before="100" w:beforeAutospacing="1" w:after="100" w:afterAutospacing="1" w:line="240" w:lineRule="auto"/>
+        <w:ind w:left="360"/>
+        <w:jc w:val="both"/>
+        <w:rPr>
+          <w:rFonts w:ascii="Times New Roman" w:eastAsia="Times New Roman" w:hAnsi="Times New Roman"/>
+          <w:sz w:val="24"/>
+          <w:szCs w:val="24"/>
+        </w:rPr>
+      </w:pPr>
+      <w:r>
+        <w:rPr>
+          <w:rFonts w:ascii="Times New Roman" w:eastAsia="Times New Roman" w:hAnsi="Times New Roman"/>
+          <w:sz w:val="24"/>
+          <w:szCs w:val="24"/>
+        </w:rPr>
+        <w:t>UI Development will contain the classes responsible for interacting and receiving input from the user.</w:t>
+      </w:r>
     </w:p>
     <w:p>
       <w:pPr>
@@ -9865,7 +10286,6 @@
           <w:sz w:val="24"/>
           <w:szCs w:val="24"/>
         </w:rPr>
-        <w:lastRenderedPageBreak/>
         <w:t>D</w:t>
       </w:r>
       <w:r>
@@ -9877,17 +10297,6 @@
         </w:rPr>
         <w:t>EMO PLAN</w:t>
       </w:r>
-    </w:p>
-    <w:p>
-      <w:pPr>
-        <w:pStyle w:val="ListParagraph"/>
-        <w:jc w:val="both"/>
-        <w:rPr>
-          <w:rFonts w:ascii="Times New Roman" w:eastAsia="Times New Roman" w:hAnsi="Times New Roman"/>
-          <w:sz w:val="24"/>
-          <w:szCs w:val="24"/>
-        </w:rPr>
-      </w:pPr>
     </w:p>
     <w:p>
       <w:pPr>
@@ -9923,7 +10332,6 @@
     <w:p>
       <w:pPr>
         <w:spacing w:before="100" w:beforeAutospacing="1" w:after="100" w:afterAutospacing="1" w:line="240" w:lineRule="auto"/>
-        <w:ind w:left="360"/>
         <w:jc w:val="both"/>
         <w:rPr>
           <w:rFonts w:ascii="Times New Roman" w:eastAsia="Times New Roman" w:hAnsi="Times New Roman"/>
@@ -9938,6 +10346,7 @@
         <w:jc w:val="both"/>
         <w:rPr>
           <w:rFonts w:ascii="Times New Roman" w:eastAsia="Times New Roman" w:hAnsi="Times New Roman"/>
+          <w:b/>
           <w:sz w:val="24"/>
           <w:szCs w:val="24"/>
         </w:rPr>
@@ -9954,13 +10363,28 @@
           <w:szCs w:val="24"/>
         </w:rPr>
       </w:pPr>
-      <w:r>
+    </w:p>
+    <w:p>
+      <w:pPr>
+        <w:spacing w:before="100" w:beforeAutospacing="1" w:after="100" w:afterAutospacing="1" w:line="240" w:lineRule="auto"/>
+        <w:jc w:val="both"/>
         <w:rPr>
           <w:rFonts w:ascii="Times New Roman" w:eastAsia="Times New Roman" w:hAnsi="Times New Roman"/>
           <w:b/>
           <w:sz w:val="24"/>
           <w:szCs w:val="24"/>
         </w:rPr>
+      </w:pPr>
+      <w:bookmarkStart w:id="0" w:name="_GoBack"/>
+      <w:bookmarkEnd w:id="0"/>
+      <w:r>
+        <w:rPr>
+          <w:rFonts w:ascii="Times New Roman" w:eastAsia="Times New Roman" w:hAnsi="Times New Roman"/>
+          <w:b/>
+          <w:sz w:val="24"/>
+          <w:szCs w:val="24"/>
+        </w:rPr>
+        <w:lastRenderedPageBreak/>
         <w:t>REFERENCES</w:t>
       </w:r>
     </w:p>
@@ -10269,7 +10693,7 @@
     </w:p>
     <w:p/>
     <w:sectPr>
-      <w:footerReference w:type="default" r:id="rId10"/>
+      <w:footerReference w:type="default" r:id="rId12"/>
       <w:pgSz w:w="12240" w:h="15840"/>
       <w:pgMar w:top="1440" w:right="1440" w:bottom="1440" w:left="1440" w:header="720" w:footer="720" w:gutter="0"/>
       <w:pgNumType w:start="0"/>
@@ -10376,7 +10800,7 @@
             <w:sz w:val="20"/>
             <w:szCs w:val="20"/>
           </w:rPr>
-          <w:t>6</w:t>
+          <w:t>8</w:t>
         </w:r>
         <w:r>
           <w:rPr>
@@ -10435,6 +10859,95 @@
 <file path=word/numbering.xml><?xml version="1.0" encoding="utf-8"?>
 <w:numbering xmlns:wpc="http://schemas.microsoft.com/office/word/2010/wordprocessingCanvas" xmlns:mc="http://schemas.openxmlformats.org/markup-compatibility/2006" xmlns:o="urn:schemas-microsoft-com:office:office" xmlns:r="http://schemas.openxmlformats.org/officeDocument/2006/relationships" xmlns:m="http://schemas.openxmlformats.org/officeDocument/2006/math" xmlns:v="urn:schemas-microsoft-com:vml" xmlns:wp14="http://schemas.microsoft.com/office/word/2010/wordprocessingDrawing" xmlns:wp="http://schemas.openxmlformats.org/drawingml/2006/wordprocessingDrawing" xmlns:w10="urn:schemas-microsoft-com:office:word" xmlns:w="http://schemas.openxmlformats.org/wordprocessingml/2006/main" xmlns:w14="http://schemas.microsoft.com/office/word/2010/wordml" xmlns:w15="http://schemas.microsoft.com/office/word/2012/wordml" xmlns:wpg="http://schemas.microsoft.com/office/word/2010/wordprocessingGroup" xmlns:wpi="http://schemas.microsoft.com/office/word/2010/wordprocessingInk" xmlns:wne="http://schemas.microsoft.com/office/word/2006/wordml" xmlns:wps="http://schemas.microsoft.com/office/word/2010/wordprocessingShape" mc:Ignorable="w14 w15 wp14">
   <w:abstractNum w:abstractNumId="0" w15:restartNumberingAfterBreak="0">
+    <w:nsid w:val="040E41E9"/>
+    <w:multiLevelType w:val="hybridMultilevel"/>
+    <w:tmpl w:val="28C47458"/>
+    <w:lvl w:ilvl="0" w:tplc="04090019">
+      <w:start w:val="1"/>
+      <w:numFmt w:val="lowerLetter"/>
+      <w:lvlText w:val="%1."/>
+      <w:lvlJc w:val="left"/>
+      <w:pPr>
+        <w:ind w:left="720" w:hanging="360"/>
+      </w:pPr>
+      <w:rPr>
+        <w:rFonts w:hint="default"/>
+      </w:rPr>
+    </w:lvl>
+    <w:lvl w:ilvl="1" w:tplc="04090019" w:tentative="1">
+      <w:start w:val="1"/>
+      <w:numFmt w:val="lowerLetter"/>
+      <w:lvlText w:val="%2."/>
+      <w:lvlJc w:val="left"/>
+      <w:pPr>
+        <w:ind w:left="1440" w:hanging="360"/>
+      </w:pPr>
+    </w:lvl>
+    <w:lvl w:ilvl="2" w:tplc="0409001B" w:tentative="1">
+      <w:start w:val="1"/>
+      <w:numFmt w:val="lowerRoman"/>
+      <w:lvlText w:val="%3."/>
+      <w:lvlJc w:val="right"/>
+      <w:pPr>
+        <w:ind w:left="2160" w:hanging="180"/>
+      </w:pPr>
+    </w:lvl>
+    <w:lvl w:ilvl="3" w:tplc="0409000F" w:tentative="1">
+      <w:start w:val="1"/>
+      <w:numFmt w:val="decimal"/>
+      <w:lvlText w:val="%4."/>
+      <w:lvlJc w:val="left"/>
+      <w:pPr>
+        <w:ind w:left="2880" w:hanging="360"/>
+      </w:pPr>
+    </w:lvl>
+    <w:lvl w:ilvl="4" w:tplc="04090019" w:tentative="1">
+      <w:start w:val="1"/>
+      <w:numFmt w:val="lowerLetter"/>
+      <w:lvlText w:val="%5."/>
+      <w:lvlJc w:val="left"/>
+      <w:pPr>
+        <w:ind w:left="3600" w:hanging="360"/>
+      </w:pPr>
+    </w:lvl>
+    <w:lvl w:ilvl="5" w:tplc="0409001B" w:tentative="1">
+      <w:start w:val="1"/>
+      <w:numFmt w:val="lowerRoman"/>
+      <w:lvlText w:val="%6."/>
+      <w:lvlJc w:val="right"/>
+      <w:pPr>
+        <w:ind w:left="4320" w:hanging="180"/>
+      </w:pPr>
+    </w:lvl>
+    <w:lvl w:ilvl="6" w:tplc="0409000F" w:tentative="1">
+      <w:start w:val="1"/>
+      <w:numFmt w:val="decimal"/>
+      <w:lvlText w:val="%7."/>
+      <w:lvlJc w:val="left"/>
+      <w:pPr>
+        <w:ind w:left="5040" w:hanging="360"/>
+      </w:pPr>
+    </w:lvl>
+    <w:lvl w:ilvl="7" w:tplc="04090019" w:tentative="1">
+      <w:start w:val="1"/>
+      <w:numFmt w:val="lowerLetter"/>
+      <w:lvlText w:val="%8."/>
+      <w:lvlJc w:val="left"/>
+      <w:pPr>
+        <w:ind w:left="5760" w:hanging="360"/>
+      </w:pPr>
+    </w:lvl>
+    <w:lvl w:ilvl="8" w:tplc="0409001B" w:tentative="1">
+      <w:start w:val="1"/>
+      <w:numFmt w:val="lowerRoman"/>
+      <w:lvlText w:val="%9."/>
+      <w:lvlJc w:val="right"/>
+      <w:pPr>
+        <w:ind w:left="6480" w:hanging="180"/>
+      </w:pPr>
+    </w:lvl>
+  </w:abstractNum>
+  <w:abstractNum w:abstractNumId="1" w15:restartNumberingAfterBreak="0">
     <w:nsid w:val="06191F5A"/>
     <w:multiLevelType w:val="multilevel"/>
     <w:tmpl w:val="A240F600"/>
@@ -10583,7 +11096,7 @@
       </w:rPr>
     </w:lvl>
   </w:abstractNum>
-  <w:abstractNum w:abstractNumId="1" w15:restartNumberingAfterBreak="0">
+  <w:abstractNum w:abstractNumId="2" w15:restartNumberingAfterBreak="0">
     <w:nsid w:val="076C58A8"/>
     <w:multiLevelType w:val="hybridMultilevel"/>
     <w:tmpl w:val="37B6C9C6"/>
@@ -10696,7 +11209,7 @@
       </w:rPr>
     </w:lvl>
   </w:abstractNum>
-  <w:abstractNum w:abstractNumId="2" w15:restartNumberingAfterBreak="0">
+  <w:abstractNum w:abstractNumId="3" w15:restartNumberingAfterBreak="0">
     <w:nsid w:val="18E534EF"/>
     <w:multiLevelType w:val="hybridMultilevel"/>
     <w:tmpl w:val="E95646DA"/>
@@ -10809,7 +11322,7 @@
       </w:rPr>
     </w:lvl>
   </w:abstractNum>
-  <w:abstractNum w:abstractNumId="3" w15:restartNumberingAfterBreak="0">
+  <w:abstractNum w:abstractNumId="4" w15:restartNumberingAfterBreak="0">
     <w:nsid w:val="254D3DD2"/>
     <w:multiLevelType w:val="hybridMultilevel"/>
     <w:tmpl w:val="C4F0E43E"/>
@@ -10922,7 +11435,96 @@
       </w:rPr>
     </w:lvl>
   </w:abstractNum>
-  <w:abstractNum w:abstractNumId="4" w15:restartNumberingAfterBreak="0">
+  <w:abstractNum w:abstractNumId="5" w15:restartNumberingAfterBreak="0">
+    <w:nsid w:val="3F380631"/>
+    <w:multiLevelType w:val="hybridMultilevel"/>
+    <w:tmpl w:val="494A0D42"/>
+    <w:lvl w:ilvl="0" w:tplc="5A084414">
+      <w:start w:val="1"/>
+      <w:numFmt w:val="decimal"/>
+      <w:lvlText w:val="%1."/>
+      <w:lvlJc w:val="left"/>
+      <w:pPr>
+        <w:ind w:left="1080" w:hanging="360"/>
+      </w:pPr>
+      <w:rPr>
+        <w:rFonts w:hint="default"/>
+      </w:rPr>
+    </w:lvl>
+    <w:lvl w:ilvl="1" w:tplc="04090019" w:tentative="1">
+      <w:start w:val="1"/>
+      <w:numFmt w:val="lowerLetter"/>
+      <w:lvlText w:val="%2."/>
+      <w:lvlJc w:val="left"/>
+      <w:pPr>
+        <w:ind w:left="1800" w:hanging="360"/>
+      </w:pPr>
+    </w:lvl>
+    <w:lvl w:ilvl="2" w:tplc="0409001B" w:tentative="1">
+      <w:start w:val="1"/>
+      <w:numFmt w:val="lowerRoman"/>
+      <w:lvlText w:val="%3."/>
+      <w:lvlJc w:val="right"/>
+      <w:pPr>
+        <w:ind w:left="2520" w:hanging="180"/>
+      </w:pPr>
+    </w:lvl>
+    <w:lvl w:ilvl="3" w:tplc="0409000F" w:tentative="1">
+      <w:start w:val="1"/>
+      <w:numFmt w:val="decimal"/>
+      <w:lvlText w:val="%4."/>
+      <w:lvlJc w:val="left"/>
+      <w:pPr>
+        <w:ind w:left="3240" w:hanging="360"/>
+      </w:pPr>
+    </w:lvl>
+    <w:lvl w:ilvl="4" w:tplc="04090019" w:tentative="1">
+      <w:start w:val="1"/>
+      <w:numFmt w:val="lowerLetter"/>
+      <w:lvlText w:val="%5."/>
+      <w:lvlJc w:val="left"/>
+      <w:pPr>
+        <w:ind w:left="3960" w:hanging="360"/>
+      </w:pPr>
+    </w:lvl>
+    <w:lvl w:ilvl="5" w:tplc="0409001B" w:tentative="1">
+      <w:start w:val="1"/>
+      <w:numFmt w:val="lowerRoman"/>
+      <w:lvlText w:val="%6."/>
+      <w:lvlJc w:val="right"/>
+      <w:pPr>
+        <w:ind w:left="4680" w:hanging="180"/>
+      </w:pPr>
+    </w:lvl>
+    <w:lvl w:ilvl="6" w:tplc="0409000F" w:tentative="1">
+      <w:start w:val="1"/>
+      <w:numFmt w:val="decimal"/>
+      <w:lvlText w:val="%7."/>
+      <w:lvlJc w:val="left"/>
+      <w:pPr>
+        <w:ind w:left="5400" w:hanging="360"/>
+      </w:pPr>
+    </w:lvl>
+    <w:lvl w:ilvl="7" w:tplc="04090019" w:tentative="1">
+      <w:start w:val="1"/>
+      <w:numFmt w:val="lowerLetter"/>
+      <w:lvlText w:val="%8."/>
+      <w:lvlJc w:val="left"/>
+      <w:pPr>
+        <w:ind w:left="6120" w:hanging="360"/>
+      </w:pPr>
+    </w:lvl>
+    <w:lvl w:ilvl="8" w:tplc="0409001B" w:tentative="1">
+      <w:start w:val="1"/>
+      <w:numFmt w:val="lowerRoman"/>
+      <w:lvlText w:val="%9."/>
+      <w:lvlJc w:val="right"/>
+      <w:pPr>
+        <w:ind w:left="6840" w:hanging="180"/>
+      </w:pPr>
+    </w:lvl>
+  </w:abstractNum>
+  <w:abstractNum w:abstractNumId="6" w15:restartNumberingAfterBreak="0">
     <w:nsid w:val="605C0667"/>
     <w:multiLevelType w:val="hybridMultilevel"/>
     <w:tmpl w:val="7D26899C"/>
@@ -11035,7 +11637,7 @@
       </w:rPr>
     </w:lvl>
   </w:abstractNum>
-  <w:abstractNum w:abstractNumId="5" w15:restartNumberingAfterBreak="0">
+  <w:abstractNum w:abstractNumId="7" w15:restartNumberingAfterBreak="0">
     <w:nsid w:val="63615AFD"/>
     <w:multiLevelType w:val="hybridMultilevel"/>
     <w:tmpl w:val="9984D254"/>
@@ -11124,7 +11726,96 @@
       </w:pPr>
     </w:lvl>
   </w:abstractNum>
-  <w:abstractNum w:abstractNumId="6" w15:restartNumberingAfterBreak="0">
+  <w:abstractNum w:abstractNumId="8" w15:restartNumberingAfterBreak="0">
+    <w:nsid w:val="6C7E6DE8"/>
+    <w:multiLevelType w:val="hybridMultilevel"/>
+    <w:tmpl w:val="DC74E5EE"/>
+    <w:lvl w:ilvl="0" w:tplc="EDFED35A">
+      <w:start w:val="1"/>
+      <w:numFmt w:val="lowerLetter"/>
+      <w:lvlText w:val="%1."/>
+      <w:lvlJc w:val="left"/>
+      <w:pPr>
+        <w:ind w:left="1080" w:hanging="360"/>
+      </w:pPr>
+      <w:rPr>
+        <w:rFonts w:hint="default"/>
+      </w:rPr>
+    </w:lvl>
+    <w:lvl w:ilvl="1" w:tplc="04090019" w:tentative="1">
+      <w:start w:val="1"/>
+      <w:numFmt w:val="lowerLetter"/>
+      <w:lvlText w:val="%2."/>
+      <w:lvlJc w:val="left"/>
+      <w:pPr>
+        <w:ind w:left="1800" w:hanging="360"/>
+      </w:pPr>
+    </w:lvl>
+    <w:lvl w:ilvl="2" w:tplc="0409001B" w:tentative="1">
+      <w:start w:val="1"/>
+      <w:numFmt w:val="lowerRoman"/>
+      <w:lvlText w:val="%3."/>
+      <w:lvlJc w:val="right"/>
+      <w:pPr>
+        <w:ind w:left="2520" w:hanging="180"/>
+      </w:pPr>
+    </w:lvl>
+    <w:lvl w:ilvl="3" w:tplc="0409000F" w:tentative="1">
+      <w:start w:val="1"/>
+      <w:numFmt w:val="decimal"/>
+      <w:lvlText w:val="%4."/>
+      <w:lvlJc w:val="left"/>
+      <w:pPr>
+        <w:ind w:left="3240" w:hanging="360"/>
+      </w:pPr>
+    </w:lvl>
+    <w:lvl w:ilvl="4" w:tplc="04090019" w:tentative="1">
+      <w:start w:val="1"/>
+      <w:numFmt w:val="lowerLetter"/>
+      <w:lvlText w:val="%5."/>
+      <w:lvlJc w:val="left"/>
+      <w:pPr>
+        <w:ind w:left="3960" w:hanging="360"/>
+      </w:pPr>
+    </w:lvl>
+    <w:lvl w:ilvl="5" w:tplc="0409001B" w:tentative="1">
+      <w:start w:val="1"/>
+      <w:numFmt w:val="lowerRoman"/>
+      <w:lvlText w:val="%6."/>
+      <w:lvlJc w:val="right"/>
+      <w:pPr>
+        <w:ind w:left="4680" w:hanging="180"/>
+      </w:pPr>
+    </w:lvl>
+    <w:lvl w:ilvl="6" w:tplc="0409000F" w:tentative="1">
+      <w:start w:val="1"/>
+      <w:numFmt w:val="decimal"/>
+      <w:lvlText w:val="%7."/>
+      <w:lvlJc w:val="left"/>
+      <w:pPr>
+        <w:ind w:left="5400" w:hanging="360"/>
+      </w:pPr>
+    </w:lvl>
+    <w:lvl w:ilvl="7" w:tplc="04090019" w:tentative="1">
+      <w:start w:val="1"/>
+      <w:numFmt w:val="lowerLetter"/>
+      <w:lvlText w:val="%8."/>
+      <w:lvlJc w:val="left"/>
+      <w:pPr>
+        <w:ind w:left="6120" w:hanging="360"/>
+      </w:pPr>
+    </w:lvl>
+    <w:lvl w:ilvl="8" w:tplc="0409001B" w:tentative="1">
+      <w:start w:val="1"/>
+      <w:numFmt w:val="lowerRoman"/>
+      <w:lvlText w:val="%9."/>
+      <w:lvlJc w:val="right"/>
+      <w:pPr>
+        <w:ind w:left="6840" w:hanging="180"/>
+      </w:pPr>
+    </w:lvl>
+  </w:abstractNum>
+  <w:abstractNum w:abstractNumId="9" w15:restartNumberingAfterBreak="0">
     <w:nsid w:val="728E0152"/>
     <w:multiLevelType w:val="hybridMultilevel"/>
     <w:tmpl w:val="B1244588"/>
@@ -11237,7 +11928,7 @@
       </w:rPr>
     </w:lvl>
   </w:abstractNum>
-  <w:abstractNum w:abstractNumId="7" w15:restartNumberingAfterBreak="0">
+  <w:abstractNum w:abstractNumId="10" w15:restartNumberingAfterBreak="0">
     <w:nsid w:val="7B523E8A"/>
     <w:multiLevelType w:val="hybridMultilevel"/>
     <w:tmpl w:val="D7489708"/>
@@ -11350,7 +12041,7 @@
       </w:rPr>
     </w:lvl>
   </w:abstractNum>
-  <w:abstractNum w:abstractNumId="8" w15:restartNumberingAfterBreak="0">
+  <w:abstractNum w:abstractNumId="11" w15:restartNumberingAfterBreak="0">
     <w:nsid w:val="7E5A2526"/>
     <w:multiLevelType w:val="hybridMultilevel"/>
     <w:tmpl w:val="EA0C82E6"/>
@@ -11463,7 +12154,7 @@
       </w:rPr>
     </w:lvl>
   </w:abstractNum>
-  <w:abstractNum w:abstractNumId="9" w15:restartNumberingAfterBreak="0">
+  <w:abstractNum w:abstractNumId="12" w15:restartNumberingAfterBreak="0">
     <w:nsid w:val="7F885935"/>
     <w:multiLevelType w:val="hybridMultilevel"/>
     <w:tmpl w:val="3D288358"/>
@@ -11577,34 +12268,43 @@
     </w:lvl>
   </w:abstractNum>
   <w:num w:numId="1">
+    <w:abstractNumId w:val="1"/>
+  </w:num>
+  <w:num w:numId="2">
+    <w:abstractNumId w:val="2"/>
+  </w:num>
+  <w:num w:numId="3">
+    <w:abstractNumId w:val="11"/>
+  </w:num>
+  <w:num w:numId="4">
+    <w:abstractNumId w:val="6"/>
+  </w:num>
+  <w:num w:numId="5">
+    <w:abstractNumId w:val="12"/>
+  </w:num>
+  <w:num w:numId="6">
+    <w:abstractNumId w:val="3"/>
+  </w:num>
+  <w:num w:numId="7">
+    <w:abstractNumId w:val="9"/>
+  </w:num>
+  <w:num w:numId="8">
+    <w:abstractNumId w:val="10"/>
+  </w:num>
+  <w:num w:numId="9">
+    <w:abstractNumId w:val="4"/>
+  </w:num>
+  <w:num w:numId="10">
+    <w:abstractNumId w:val="7"/>
+  </w:num>
+  <w:num w:numId="11">
+    <w:abstractNumId w:val="5"/>
+  </w:num>
+  <w:num w:numId="12">
     <w:abstractNumId w:val="0"/>
   </w:num>
-  <w:num w:numId="2">
-    <w:abstractNumId w:val="1"/>
-  </w:num>
-  <w:num w:numId="3">
+  <w:num w:numId="13">
     <w:abstractNumId w:val="8"/>
-  </w:num>
-  <w:num w:numId="4">
-    <w:abstractNumId w:val="4"/>
-  </w:num>
-  <w:num w:numId="5">
-    <w:abstractNumId w:val="9"/>
-  </w:num>
-  <w:num w:numId="6">
-    <w:abstractNumId w:val="2"/>
-  </w:num>
-  <w:num w:numId="7">
-    <w:abstractNumId w:val="6"/>
-  </w:num>
-  <w:num w:numId="8">
-    <w:abstractNumId w:val="7"/>
-  </w:num>
-  <w:num w:numId="9">
-    <w:abstractNumId w:val="3"/>
-  </w:num>
-  <w:num w:numId="10">
-    <w:abstractNumId w:val="5"/>
   </w:num>
 </w:numbering>
 </file>
@@ -12006,6 +12706,7 @@
   <w:style w:type="character" w:default="1" w:styleId="DefaultParagraphFont">
     <w:name w:val="Default Paragraph Font"/>
     <w:uiPriority w:val="1"/>
+    <w:semiHidden/>
     <w:unhideWhenUsed/>
   </w:style>
   <w:style w:type="table" w:default="1" w:styleId="TableNormal">

</xml_diff>

<commit_message>
Doc Commits, and primary Key Commits
</commit_message>
<xml_diff>
--- a/ExtractingERFromRelational/ExtractingERFromRelational/DOCUMENTS/ITERIM REPORT.docx
+++ b/ExtractingERFromRelational/ExtractingERFromRelational/DOCUMENTS/ITERIM REPORT.docx
@@ -17,8 +17,6 @@
         </w:rPr>
       </w:sdtEndPr>
       <w:sdtContent>
-        <w:bookmarkStart w:id="0" w:name="_GoBack" w:displacedByCustomXml="prev"/>
-        <w:bookmarkEnd w:id="0" w:displacedByCustomXml="prev"/>
         <w:p>
           <w:r>
             <w:rPr>
@@ -89,25 +87,7 @@
                                     <w:sz w:val="28"/>
                                     <w:szCs w:val="28"/>
                                   </w:rPr>
-                                  <w:t xml:space="preserve">CS6400 – </w:t>
-                                </w:r>
-                                <w:proofErr w:type="gramStart"/>
-                                <w:r>
-                                  <w:rPr>
-                                    <w:color w:val="5B9BD5" w:themeColor="accent1"/>
-                                    <w:sz w:val="28"/>
-                                    <w:szCs w:val="28"/>
-                                  </w:rPr>
-                                  <w:t>Fall</w:t>
-                                </w:r>
-                                <w:proofErr w:type="gramEnd"/>
-                                <w:r>
-                                  <w:rPr>
-                                    <w:color w:val="5B9BD5" w:themeColor="accent1"/>
-                                    <w:sz w:val="28"/>
-                                    <w:szCs w:val="28"/>
-                                  </w:rPr>
-                                  <w:t xml:space="preserve"> 2015</w:t>
+                                  <w:t>CS6400 – Fall 2015</w:t>
                                 </w:r>
                               </w:p>
                               <w:sdt>
@@ -121,7 +101,6 @@
                                   <w:dataBinding w:prefixMappings="xmlns:ns0='http://schemas.microsoft.com/office/2006/coverPageProps' " w:xpath="/ns0:CoverPageProperties[1]/ns0:Abstract[1]" w:storeItemID="{55AF091B-3C7A-41E3-B477-F2FDAA23CFDA}"/>
                                   <w:text w:multiLine="1"/>
                                 </w:sdtPr>
-                                <w:sdtEndPr/>
                                 <w:sdtContent>
                                   <w:p>
                                     <w:pPr>
@@ -209,25 +188,7 @@
                               <w:sz w:val="28"/>
                               <w:szCs w:val="28"/>
                             </w:rPr>
-                            <w:t xml:space="preserve">CS6400 – </w:t>
-                          </w:r>
-                          <w:proofErr w:type="gramStart"/>
-                          <w:r>
-                            <w:rPr>
-                              <w:color w:val="5B9BD5" w:themeColor="accent1"/>
-                              <w:sz w:val="28"/>
-                              <w:szCs w:val="28"/>
-                            </w:rPr>
-                            <w:t>Fall</w:t>
-                          </w:r>
-                          <w:proofErr w:type="gramEnd"/>
-                          <w:r>
-                            <w:rPr>
-                              <w:color w:val="5B9BD5" w:themeColor="accent1"/>
-                              <w:sz w:val="28"/>
-                              <w:szCs w:val="28"/>
-                            </w:rPr>
-                            <w:t xml:space="preserve"> 2015</w:t>
+                            <w:t>CS6400 – Fall 2015</w:t>
                           </w:r>
                         </w:p>
                         <w:sdt>
@@ -241,7 +202,6 @@
                             <w:dataBinding w:prefixMappings="xmlns:ns0='http://schemas.microsoft.com/office/2006/coverPageProps' " w:xpath="/ns0:CoverPageProperties[1]/ns0:Abstract[1]" w:storeItemID="{55AF091B-3C7A-41E3-B477-F2FDAA23CFDA}"/>
                             <w:text w:multiLine="1"/>
                           </w:sdtPr>
-                          <w:sdtEndPr/>
                           <w:sdtContent>
                             <w:p>
                               <w:pPr>
@@ -401,7 +361,6 @@
                                   <w:dataBinding w:prefixMappings="xmlns:ns0='http://purl.org/dc/elements/1.1/' xmlns:ns1='http://schemas.openxmlformats.org/package/2006/metadata/core-properties' " w:xpath="/ns1:coreProperties[1]/ns0:subject[1]" w:storeItemID="{6C3C8BC8-F283-45AE-878A-BAB7291924A1}"/>
                                   <w:text/>
                                 </w:sdtPr>
-                                <w:sdtEndPr/>
                                 <w:sdtContent>
                                   <w:p>
                                     <w:pPr>
@@ -875,7 +834,6 @@
                                   <w:dataBinding w:prefixMappings="xmlns:ns0='http://purl.org/dc/elements/1.1/' xmlns:ns1='http://schemas.openxmlformats.org/package/2006/metadata/core-properties' " w:xpath="/ns1:coreProperties[1]/ns0:creator[1]" w:storeItemID="{6C3C8BC8-F283-45AE-878A-BAB7291924A1}"/>
                                   <w:text/>
                                 </w:sdtPr>
-                                <w:sdtEndPr/>
                                 <w:sdtContent>
                                   <w:p>
                                     <w:pPr>
@@ -890,23 +848,7 @@
                                         <w:sz w:val="28"/>
                                         <w:szCs w:val="28"/>
                                       </w:rPr>
-                                      <w:t xml:space="preserve">Griselda </w:t>
-                                    </w:r>
-                                    <w:proofErr w:type="spellStart"/>
-                                    <w:r>
-                                      <w:rPr>
-                                        <w:sz w:val="28"/>
-                                        <w:szCs w:val="28"/>
-                                      </w:rPr>
-                                      <w:t>Conejo</w:t>
-                                    </w:r>
-                                    <w:proofErr w:type="spellEnd"/>
-                                    <w:r>
-                                      <w:rPr>
-                                        <w:sz w:val="28"/>
-                                        <w:szCs w:val="28"/>
-                                      </w:rPr>
-                                      <w:t xml:space="preserve"> Lopez</w:t>
+                                      <w:t>Griselda Conejo Lopez</w:t>
                                     </w:r>
                                   </w:p>
                                 </w:sdtContent>
@@ -933,7 +875,6 @@
                                     <w:dataBinding w:prefixMappings="xmlns:ns0='http://schemas.microsoft.com/office/2006/coverPageProps' " w:xpath="/ns0:CoverPageProperties[1]/ns0:CompanyEmail[1]" w:storeItemID="{55AF091B-3C7A-41E3-B477-F2FDAA23CFDA}"/>
                                     <w:text/>
                                   </w:sdtPr>
-                                  <w:sdtEndPr/>
                                   <w:sdtContent>
                                     <w:r>
                                       <w:rPr>
@@ -981,21 +922,12 @@
                                     <w:szCs w:val="28"/>
                                   </w:rPr>
                                 </w:pPr>
-                                <w:proofErr w:type="spellStart"/>
                                 <w:r>
                                   <w:rPr>
                                     <w:sz w:val="28"/>
                                     <w:szCs w:val="28"/>
                                   </w:rPr>
-                                  <w:t>Yuxiang</w:t>
-                                </w:r>
-                                <w:proofErr w:type="spellEnd"/>
-                                <w:r>
-                                  <w:rPr>
-                                    <w:sz w:val="28"/>
-                                    <w:szCs w:val="28"/>
-                                  </w:rPr>
-                                  <w:t xml:space="preserve"> Liu</w:t>
+                                  <w:t>Yuxiang Liu</w:t>
                                 </w:r>
                               </w:p>
                               <w:p>
@@ -1335,15 +1267,7 @@
                               <w:sz w:val="18"/>
                               <w:szCs w:val="18"/>
                             </w:rPr>
-                            <w:t>I am a first year M.S. student in Computer Science. I have taken an undergraduate level course on Database Principles and I worked as a team member to develop an Android App which enables students to post useful inf</w:t>
-                          </w:r>
-                          <w:r>
-                            <w:rPr>
-                              <w:i/>
-                              <w:sz w:val="18"/>
-                              <w:szCs w:val="18"/>
-                            </w:rPr>
-                            <w:t>ormation like lecture notes on.</w:t>
+                            <w:t>I am a first year M.S. student in Computer Science. I have taken an undergraduate level course on Database Principles and I worked as a team member to develop an Android App which enables students to post useful information like lecture notes on.</w:t>
                           </w:r>
                         </w:p>
                         <w:p>
@@ -3103,7 +3027,6 @@
         </w:rPr>
         <w:t xml:space="preserve">Based on the methodologies proposed by </w:t>
       </w:r>
-      <w:proofErr w:type="spellStart"/>
       <w:r>
         <w:rPr>
           <w:rFonts w:ascii="Times New Roman" w:eastAsia="Times New Roman" w:hAnsi="Times New Roman"/>
@@ -3112,7 +3035,6 @@
         </w:rPr>
         <w:t>Alhajj</w:t>
       </w:r>
-      <w:proofErr w:type="spellEnd"/>
       <w:r>
         <w:rPr>
           <w:rFonts w:ascii="Times New Roman" w:eastAsia="Times New Roman" w:hAnsi="Times New Roman"/>
@@ -4479,7 +4401,6 @@
                                 <w:szCs w:val="14"/>
                               </w:rPr>
                             </w:pPr>
-                            <w:proofErr w:type="spellStart"/>
                             <w:r>
                               <w:rPr>
                                 <w:color w:val="000000" w:themeColor="text1"/>
@@ -4504,7 +4425,6 @@
                               </w:rPr>
                               <w:t>Eng</w:t>
                             </w:r>
-                            <w:proofErr w:type="spellEnd"/>
                           </w:p>
                         </w:txbxContent>
                       </wps:txbx>
@@ -5712,25 +5632,7 @@
           <w:sz w:val="24"/>
           <w:szCs w:val="24"/>
         </w:rPr>
-        <w:t xml:space="preserve">, the information extraction and the ER construction. During the information extraction process, based on the information provided by the user through the data schema, entities will be extracted and classified (strong, weak, </w:t>
-      </w:r>
-      <w:proofErr w:type="spellStart"/>
-      <w:r>
-        <w:rPr>
-          <w:rFonts w:ascii="Times New Roman" w:eastAsia="Times New Roman" w:hAnsi="Times New Roman"/>
-          <w:sz w:val="24"/>
-          <w:szCs w:val="24"/>
-        </w:rPr>
-        <w:t>etc</w:t>
-      </w:r>
-      <w:proofErr w:type="spellEnd"/>
-      <w:r>
-        <w:rPr>
-          <w:rFonts w:ascii="Times New Roman" w:eastAsia="Times New Roman" w:hAnsi="Times New Roman"/>
-          <w:sz w:val="24"/>
-          <w:szCs w:val="24"/>
-        </w:rPr>
-        <w:t>) and foreign keys will be determined to set relationships between entities and determine cardinality constraints. In the ER construction, the information obtained during the extraction previous steps will be use to extract the ER diagram and mapped it</w:t>
+        <w:t>, the information extraction and the ER construction. During the information extraction process, based on the information provided by the user through the data schema, entities will be extracted and classified (strong, weak, etc) and foreign keys will be determined to set relationships between entities and determine cardinality constraints. In the ER construction, the information obtained during the extraction previous steps will be use to extract the ER diagram and mapped it</w:t>
       </w:r>
       <w:r>
         <w:rPr>
@@ -5971,7 +5873,6 @@
         </w:rPr>
         <w:t>EMPLOYEE (</w:t>
       </w:r>
-      <w:proofErr w:type="spellStart"/>
       <w:r>
         <w:rPr>
           <w:rFonts w:ascii="AkzidenzGroteskBE-Regular" w:hAnsi="AkzidenzGroteskBE-Regular" w:cs="AkzidenzGroteskBE-Regular"/>
@@ -5979,59 +5880,8 @@
           <w:sz w:val="18"/>
           <w:szCs w:val="18"/>
         </w:rPr>
-        <w:t>Fname</w:t>
-      </w:r>
-      <w:proofErr w:type="spellEnd"/>
-      <w:r>
-        <w:rPr>
-          <w:rFonts w:ascii="AkzidenzGroteskBE-Regular" w:hAnsi="AkzidenzGroteskBE-Regular" w:cs="AkzidenzGroteskBE-Regular"/>
-          <w:color w:val="231F20"/>
-          <w:sz w:val="18"/>
-          <w:szCs w:val="18"/>
-        </w:rPr>
-        <w:t xml:space="preserve">, </w:t>
-      </w:r>
-      <w:proofErr w:type="spellStart"/>
-      <w:r>
-        <w:rPr>
-          <w:rFonts w:ascii="AkzidenzGroteskBE-Regular" w:hAnsi="AkzidenzGroteskBE-Regular" w:cs="AkzidenzGroteskBE-Regular"/>
-          <w:color w:val="231F20"/>
-          <w:sz w:val="18"/>
-          <w:szCs w:val="18"/>
-        </w:rPr>
-        <w:t>Minit</w:t>
-      </w:r>
-      <w:proofErr w:type="spellEnd"/>
-      <w:r>
-        <w:rPr>
-          <w:rFonts w:ascii="AkzidenzGroteskBE-Regular" w:hAnsi="AkzidenzGroteskBE-Regular" w:cs="AkzidenzGroteskBE-Regular"/>
-          <w:color w:val="231F20"/>
-          <w:sz w:val="18"/>
-          <w:szCs w:val="18"/>
-        </w:rPr>
-        <w:t xml:space="preserve">, </w:t>
-      </w:r>
-      <w:proofErr w:type="spellStart"/>
-      <w:r>
-        <w:rPr>
-          <w:rFonts w:ascii="AkzidenzGroteskBE-Regular" w:hAnsi="AkzidenzGroteskBE-Regular" w:cs="AkzidenzGroteskBE-Regular"/>
-          <w:color w:val="231F20"/>
-          <w:sz w:val="18"/>
-          <w:szCs w:val="18"/>
-        </w:rPr>
-        <w:t>Lname</w:t>
-      </w:r>
-      <w:proofErr w:type="spellEnd"/>
-      <w:r>
-        <w:rPr>
-          <w:rFonts w:ascii="AkzidenzGroteskBE-Regular" w:hAnsi="AkzidenzGroteskBE-Regular" w:cs="AkzidenzGroteskBE-Regular"/>
-          <w:color w:val="231F20"/>
-          <w:sz w:val="18"/>
-          <w:szCs w:val="18"/>
-        </w:rPr>
-        <w:t xml:space="preserve">, </w:t>
-      </w:r>
-      <w:proofErr w:type="spellStart"/>
+        <w:t xml:space="preserve">Fname, Minit, Lname, </w:t>
+      </w:r>
       <w:r>
         <w:rPr>
           <w:rFonts w:ascii="AkzidenzGroteskBE-Regular" w:hAnsi="AkzidenzGroteskBE-Regular" w:cs="AkzidenzGroteskBE-Regular"/>
@@ -6042,7 +5892,6 @@
         </w:rPr>
         <w:t>Ssn</w:t>
       </w:r>
-      <w:proofErr w:type="spellEnd"/>
       <w:r>
         <w:rPr>
           <w:rFonts w:ascii="AkzidenzGroteskBE-Regular" w:hAnsi="AkzidenzGroteskBE-Regular" w:cs="AkzidenzGroteskBE-Regular"/>
@@ -6060,67 +5909,7 @@
           <w:sz w:val="18"/>
           <w:szCs w:val="18"/>
         </w:rPr>
-        <w:t xml:space="preserve"> </w:t>
-      </w:r>
-      <w:proofErr w:type="spellStart"/>
-      <w:r>
-        <w:rPr>
-          <w:rFonts w:ascii="AkzidenzGroteskBE-Regular" w:hAnsi="AkzidenzGroteskBE-Regular" w:cs="AkzidenzGroteskBE-Regular"/>
-          <w:color w:val="231F20"/>
-          <w:sz w:val="18"/>
-          <w:szCs w:val="18"/>
-        </w:rPr>
-        <w:t>Bdate</w:t>
-      </w:r>
-      <w:proofErr w:type="spellEnd"/>
-      <w:r>
-        <w:rPr>
-          <w:rFonts w:ascii="AkzidenzGroteskBE-Regular" w:hAnsi="AkzidenzGroteskBE-Regular" w:cs="AkzidenzGroteskBE-Regular"/>
-          <w:color w:val="231F20"/>
-          <w:sz w:val="18"/>
-          <w:szCs w:val="18"/>
-        </w:rPr>
-        <w:t xml:space="preserve">, Address, Sex, Salary, </w:t>
-      </w:r>
-      <w:proofErr w:type="spellStart"/>
-      <w:r>
-        <w:rPr>
-          <w:rFonts w:ascii="AkzidenzGroteskBE-Regular" w:hAnsi="AkzidenzGroteskBE-Regular" w:cs="AkzidenzGroteskBE-Regular"/>
-          <w:color w:val="231F20"/>
-          <w:sz w:val="18"/>
-          <w:szCs w:val="18"/>
-        </w:rPr>
-        <w:t>Super_ssn</w:t>
-      </w:r>
-      <w:proofErr w:type="spellEnd"/>
-      <w:r>
-        <w:rPr>
-          <w:rFonts w:ascii="AkzidenzGroteskBE-Regular" w:hAnsi="AkzidenzGroteskBE-Regular" w:cs="AkzidenzGroteskBE-Regular"/>
-          <w:color w:val="231F20"/>
-          <w:sz w:val="18"/>
-          <w:szCs w:val="18"/>
-        </w:rPr>
-        <w:t xml:space="preserve">, </w:t>
-      </w:r>
-      <w:proofErr w:type="spellStart"/>
-      <w:r>
-        <w:rPr>
-          <w:rFonts w:ascii="AkzidenzGroteskBE-Regular" w:hAnsi="AkzidenzGroteskBE-Regular" w:cs="AkzidenzGroteskBE-Regular"/>
-          <w:color w:val="231F20"/>
-          <w:sz w:val="18"/>
-          <w:szCs w:val="18"/>
-        </w:rPr>
-        <w:t>Dnumber</w:t>
-      </w:r>
-      <w:proofErr w:type="spellEnd"/>
-      <w:r>
-        <w:rPr>
-          <w:rFonts w:ascii="AkzidenzGroteskBE-Regular" w:hAnsi="AkzidenzGroteskBE-Regular" w:cs="AkzidenzGroteskBE-Regular"/>
-          <w:color w:val="231F20"/>
-          <w:sz w:val="18"/>
-          <w:szCs w:val="18"/>
-        </w:rPr>
-        <w:t>)</w:t>
+        <w:t xml:space="preserve"> Bdate, Address, Sex, Salary, Super_ssn, Dnumber)</w:t>
       </w:r>
     </w:p>
     <w:p>
@@ -6135,7 +5924,6 @@
           <w:szCs w:val="24"/>
         </w:rPr>
       </w:pPr>
-      <w:proofErr w:type="gramStart"/>
       <w:r>
         <w:rPr>
           <w:rFonts w:ascii="AkzidenzGroteskBE-Md" w:hAnsi="AkzidenzGroteskBE-Md" w:cs="AkzidenzGroteskBE-Md"/>
@@ -6147,8 +5935,6 @@
         </w:rPr>
         <w:t>DEPARTMENT(</w:t>
       </w:r>
-      <w:proofErr w:type="spellStart"/>
-      <w:proofErr w:type="gramEnd"/>
       <w:r>
         <w:rPr>
           <w:rFonts w:ascii="AkzidenzGroteskBE-Regular" w:hAnsi="AkzidenzGroteskBE-Regular" w:cs="AkzidenzGroteskBE-Regular"/>
@@ -6156,19 +5942,8 @@
           <w:sz w:val="18"/>
           <w:szCs w:val="18"/>
         </w:rPr>
-        <w:t>Dname</w:t>
-      </w:r>
-      <w:proofErr w:type="spellEnd"/>
-      <w:r>
-        <w:rPr>
-          <w:rFonts w:ascii="AkzidenzGroteskBE-Regular" w:hAnsi="AkzidenzGroteskBE-Regular" w:cs="AkzidenzGroteskBE-Regular"/>
-          <w:color w:val="231F20"/>
-          <w:sz w:val="18"/>
-          <w:szCs w:val="18"/>
-        </w:rPr>
-        <w:t xml:space="preserve">, </w:t>
-      </w:r>
-      <w:proofErr w:type="spellStart"/>
+        <w:t xml:space="preserve">Dname, </w:t>
+      </w:r>
       <w:r>
         <w:rPr>
           <w:rFonts w:ascii="AkzidenzGroteskBE-Regular" w:hAnsi="AkzidenzGroteskBE-Regular" w:cs="AkzidenzGroteskBE-Regular"/>
@@ -6179,7 +5954,6 @@
         </w:rPr>
         <w:t>Dnumber</w:t>
       </w:r>
-      <w:proofErr w:type="spellEnd"/>
       <w:r>
         <w:rPr>
           <w:rFonts w:ascii="AkzidenzGroteskBE-Regular" w:hAnsi="AkzidenzGroteskBE-Regular" w:cs="AkzidenzGroteskBE-Regular"/>
@@ -6197,47 +5971,7 @@
           <w:sz w:val="18"/>
           <w:szCs w:val="18"/>
         </w:rPr>
-        <w:t xml:space="preserve"> </w:t>
-      </w:r>
-      <w:proofErr w:type="spellStart"/>
-      <w:r>
-        <w:rPr>
-          <w:rFonts w:ascii="AkzidenzGroteskBE-Regular" w:hAnsi="AkzidenzGroteskBE-Regular" w:cs="AkzidenzGroteskBE-Regular"/>
-          <w:color w:val="231F20"/>
-          <w:sz w:val="18"/>
-          <w:szCs w:val="18"/>
-        </w:rPr>
-        <w:t>Mgr_ssn</w:t>
-      </w:r>
-      <w:proofErr w:type="spellEnd"/>
-      <w:r>
-        <w:rPr>
-          <w:rFonts w:ascii="AkzidenzGroteskBE-Regular" w:hAnsi="AkzidenzGroteskBE-Regular" w:cs="AkzidenzGroteskBE-Regular"/>
-          <w:color w:val="231F20"/>
-          <w:sz w:val="18"/>
-          <w:szCs w:val="18"/>
-        </w:rPr>
-        <w:t xml:space="preserve">, </w:t>
-      </w:r>
-      <w:proofErr w:type="spellStart"/>
-      <w:r>
-        <w:rPr>
-          <w:rFonts w:ascii="AkzidenzGroteskBE-Regular" w:hAnsi="AkzidenzGroteskBE-Regular" w:cs="AkzidenzGroteskBE-Regular"/>
-          <w:color w:val="231F20"/>
-          <w:sz w:val="18"/>
-          <w:szCs w:val="18"/>
-        </w:rPr>
-        <w:t>Mgr_start_date</w:t>
-      </w:r>
-      <w:proofErr w:type="spellEnd"/>
-      <w:r>
-        <w:rPr>
-          <w:rFonts w:ascii="AkzidenzGroteskBE-Regular" w:hAnsi="AkzidenzGroteskBE-Regular" w:cs="AkzidenzGroteskBE-Regular"/>
-          <w:color w:val="231F20"/>
-          <w:sz w:val="18"/>
-          <w:szCs w:val="18"/>
-        </w:rPr>
-        <w:t>)</w:t>
+        <w:t xml:space="preserve"> Mgr_ssn, Mgr_start_date)</w:t>
       </w:r>
     </w:p>
     <w:p>
@@ -6262,9 +5996,70 @@
           <w:sz w:val="18"/>
           <w:szCs w:val="18"/>
         </w:rPr>
-        <w:t>DEPT_</w:t>
-      </w:r>
-      <w:proofErr w:type="gramStart"/>
+        <w:t>DEPT_LOCATIONS(</w:t>
+      </w:r>
+      <w:r>
+        <w:rPr>
+          <w:rFonts w:ascii="AkzidenzGroteskBE-Regular" w:hAnsi="AkzidenzGroteskBE-Regular" w:cs="AkzidenzGroteskBE-Regular"/>
+          <w:b/>
+          <w:color w:val="231F20"/>
+          <w:sz w:val="18"/>
+          <w:szCs w:val="18"/>
+        </w:rPr>
+        <w:t>Dnumber</w:t>
+      </w:r>
+      <w:r>
+        <w:rPr>
+          <w:rFonts w:ascii="AkzidenzGroteskBE-Regular" w:hAnsi="AkzidenzGroteskBE-Regular" w:cs="AkzidenzGroteskBE-Regular"/>
+          <w:b/>
+          <w:color w:val="231F20"/>
+          <w:sz w:val="18"/>
+          <w:szCs w:val="18"/>
+        </w:rPr>
+        <w:t>,</w:t>
+      </w:r>
+      <w:r>
+        <w:rPr>
+          <w:rFonts w:ascii="AkzidenzGroteskBE-Regular" w:hAnsi="AkzidenzGroteskBE-Regular" w:cs="AkzidenzGroteskBE-Regular"/>
+          <w:color w:val="231F20"/>
+          <w:sz w:val="18"/>
+          <w:szCs w:val="18"/>
+        </w:rPr>
+        <w:t xml:space="preserve"> </w:t>
+      </w:r>
+      <w:r>
+        <w:rPr>
+          <w:rFonts w:ascii="AkzidenzGroteskBE-Regular" w:hAnsi="AkzidenzGroteskBE-Regular" w:cs="AkzidenzGroteskBE-Regular"/>
+          <w:b/>
+          <w:color w:val="231F20"/>
+          <w:sz w:val="18"/>
+          <w:szCs w:val="18"/>
+        </w:rPr>
+        <w:t>Dlocation</w:t>
+      </w:r>
+      <w:r>
+        <w:rPr>
+          <w:rFonts w:ascii="AkzidenzGroteskBE-Regular" w:hAnsi="AkzidenzGroteskBE-Regular" w:cs="AkzidenzGroteskBE-Regular"/>
+          <w:color w:val="231F20"/>
+          <w:sz w:val="18"/>
+          <w:szCs w:val="18"/>
+        </w:rPr>
+        <w:t>)</w:t>
+      </w:r>
+    </w:p>
+    <w:p>
+      <w:pPr>
+        <w:autoSpaceDE w:val="0"/>
+        <w:autoSpaceDN w:val="0"/>
+        <w:adjustRightInd w:val="0"/>
+        <w:spacing w:after="0" w:line="276" w:lineRule="auto"/>
+        <w:rPr>
+          <w:rFonts w:ascii="AkzidenzGroteskBE-Regular" w:hAnsi="AkzidenzGroteskBE-Regular" w:cs="AkzidenzGroteskBE-Regular"/>
+          <w:color w:val="231F20"/>
+          <w:sz w:val="18"/>
+          <w:szCs w:val="18"/>
+        </w:rPr>
+      </w:pPr>
       <w:r>
         <w:rPr>
           <w:rFonts w:ascii="AkzidenzGroteskBE-Md" w:hAnsi="AkzidenzGroteskBE-Md" w:cs="AkzidenzGroteskBE-Md"/>
@@ -6274,10 +6069,17 @@
           <w:sz w:val="18"/>
           <w:szCs w:val="18"/>
         </w:rPr>
-        <w:t>LOCATIONS(</w:t>
-      </w:r>
-      <w:proofErr w:type="spellStart"/>
-      <w:proofErr w:type="gramEnd"/>
+        <w:t>PROJECT (</w:t>
+      </w:r>
+      <w:r>
+        <w:rPr>
+          <w:rFonts w:ascii="AkzidenzGroteskBE-Regular" w:hAnsi="AkzidenzGroteskBE-Regular" w:cs="AkzidenzGroteskBE-Regular"/>
+          <w:color w:val="231F20"/>
+          <w:sz w:val="18"/>
+          <w:szCs w:val="18"/>
+        </w:rPr>
+        <w:t xml:space="preserve">Pname, </w:t>
+      </w:r>
       <w:r>
         <w:rPr>
           <w:rFonts w:ascii="AkzidenzGroteskBE-Regular" w:hAnsi="AkzidenzGroteskBE-Regular" w:cs="AkzidenzGroteskBE-Regular"/>
@@ -6286,9 +6088,8 @@
           <w:sz w:val="18"/>
           <w:szCs w:val="18"/>
         </w:rPr>
-        <w:t>Dnumber</w:t>
-      </w:r>
-      <w:proofErr w:type="spellEnd"/>
+        <w:t>Pnumber</w:t>
+      </w:r>
       <w:r>
         <w:rPr>
           <w:rFonts w:ascii="AkzidenzGroteskBE-Regular" w:hAnsi="AkzidenzGroteskBE-Regular" w:cs="AkzidenzGroteskBE-Regular"/>
@@ -6306,28 +6107,7 @@
           <w:sz w:val="18"/>
           <w:szCs w:val="18"/>
         </w:rPr>
-        <w:t xml:space="preserve"> </w:t>
-      </w:r>
-      <w:proofErr w:type="spellStart"/>
-      <w:r>
-        <w:rPr>
-          <w:rFonts w:ascii="AkzidenzGroteskBE-Regular" w:hAnsi="AkzidenzGroteskBE-Regular" w:cs="AkzidenzGroteskBE-Regular"/>
-          <w:b/>
-          <w:color w:val="231F20"/>
-          <w:sz w:val="18"/>
-          <w:szCs w:val="18"/>
-        </w:rPr>
-        <w:t>Dlocation</w:t>
-      </w:r>
-      <w:proofErr w:type="spellEnd"/>
-      <w:r>
-        <w:rPr>
-          <w:rFonts w:ascii="AkzidenzGroteskBE-Regular" w:hAnsi="AkzidenzGroteskBE-Regular" w:cs="AkzidenzGroteskBE-Regular"/>
-          <w:color w:val="231F20"/>
-          <w:sz w:val="18"/>
-          <w:szCs w:val="18"/>
-        </w:rPr>
-        <w:t>)</w:t>
+        <w:t xml:space="preserve"> Plocation, Dnumber)</w:t>
       </w:r>
     </w:p>
     <w:p>
@@ -6352,29 +6132,8 @@
           <w:sz w:val="18"/>
           <w:szCs w:val="18"/>
         </w:rPr>
-        <w:t>PROJECT (</w:t>
-      </w:r>
-      <w:proofErr w:type="spellStart"/>
-      <w:r>
-        <w:rPr>
-          <w:rFonts w:ascii="AkzidenzGroteskBE-Regular" w:hAnsi="AkzidenzGroteskBE-Regular" w:cs="AkzidenzGroteskBE-Regular"/>
-          <w:color w:val="231F20"/>
-          <w:sz w:val="18"/>
-          <w:szCs w:val="18"/>
-        </w:rPr>
-        <w:t>Pname</w:t>
-      </w:r>
-      <w:proofErr w:type="spellEnd"/>
-      <w:r>
-        <w:rPr>
-          <w:rFonts w:ascii="AkzidenzGroteskBE-Regular" w:hAnsi="AkzidenzGroteskBE-Regular" w:cs="AkzidenzGroteskBE-Regular"/>
-          <w:color w:val="231F20"/>
-          <w:sz w:val="18"/>
-          <w:szCs w:val="18"/>
-        </w:rPr>
-        <w:t xml:space="preserve">, </w:t>
-      </w:r>
-      <w:proofErr w:type="spellStart"/>
+        <w:t>WORKS_ON(</w:t>
+      </w:r>
       <w:r>
         <w:rPr>
           <w:rFonts w:ascii="AkzidenzGroteskBE-Regular" w:hAnsi="AkzidenzGroteskBE-Regular" w:cs="AkzidenzGroteskBE-Regular"/>
@@ -6383,9 +6142,8 @@
           <w:sz w:val="18"/>
           <w:szCs w:val="18"/>
         </w:rPr>
-        <w:t>Pnumber</w:t>
-      </w:r>
-      <w:proofErr w:type="spellEnd"/>
+        <w:t>ssn</w:t>
+      </w:r>
       <w:r>
         <w:rPr>
           <w:rFonts w:ascii="AkzidenzGroteskBE-Regular" w:hAnsi="AkzidenzGroteskBE-Regular" w:cs="AkzidenzGroteskBE-Regular"/>
@@ -6405,7 +6163,26 @@
         </w:rPr>
         <w:t xml:space="preserve"> </w:t>
       </w:r>
-      <w:proofErr w:type="spellStart"/>
+      <w:r>
+        <w:rPr>
+          <w:rFonts w:ascii="AkzidenzGroteskBE-Regular" w:hAnsi="AkzidenzGroteskBE-Regular" w:cs="AkzidenzGroteskBE-Regular"/>
+          <w:b/>
+          <w:color w:val="231F20"/>
+          <w:sz w:val="18"/>
+          <w:szCs w:val="18"/>
+        </w:rPr>
+        <w:t>Pnumber</w:t>
+      </w:r>
+      <w:r>
+        <w:rPr>
+          <w:rFonts w:ascii="AkzidenzGroteskBE-Regular" w:hAnsi="AkzidenzGroteskBE-Regular" w:cs="AkzidenzGroteskBE-Regular"/>
+          <w:b/>
+          <w:color w:val="231F20"/>
+          <w:sz w:val="18"/>
+          <w:szCs w:val="18"/>
+        </w:rPr>
+        <w:t>,</w:t>
+      </w:r>
       <w:r>
         <w:rPr>
           <w:rFonts w:ascii="AkzidenzGroteskBE-Regular" w:hAnsi="AkzidenzGroteskBE-Regular" w:cs="AkzidenzGroteskBE-Regular"/>
@@ -6413,37 +6190,7 @@
           <w:sz w:val="18"/>
           <w:szCs w:val="18"/>
         </w:rPr>
-        <w:t>Plocation</w:t>
-      </w:r>
-      <w:proofErr w:type="spellEnd"/>
-      <w:r>
-        <w:rPr>
-          <w:rFonts w:ascii="AkzidenzGroteskBE-Regular" w:hAnsi="AkzidenzGroteskBE-Regular" w:cs="AkzidenzGroteskBE-Regular"/>
-          <w:color w:val="231F20"/>
-          <w:sz w:val="18"/>
-          <w:szCs w:val="18"/>
-        </w:rPr>
-        <w:t xml:space="preserve">, </w:t>
-      </w:r>
-      <w:proofErr w:type="spellStart"/>
-      <w:r>
-        <w:rPr>
-          <w:rFonts w:ascii="AkzidenzGroteskBE-Regular" w:hAnsi="AkzidenzGroteskBE-Regular" w:cs="AkzidenzGroteskBE-Regular"/>
-          <w:color w:val="231F20"/>
-          <w:sz w:val="18"/>
-          <w:szCs w:val="18"/>
-        </w:rPr>
-        <w:t>Dnumber</w:t>
-      </w:r>
-      <w:proofErr w:type="spellEnd"/>
-      <w:r>
-        <w:rPr>
-          <w:rFonts w:ascii="AkzidenzGroteskBE-Regular" w:hAnsi="AkzidenzGroteskBE-Regular" w:cs="AkzidenzGroteskBE-Regular"/>
-          <w:color w:val="231F20"/>
-          <w:sz w:val="18"/>
-          <w:szCs w:val="18"/>
-        </w:rPr>
-        <w:t>)</w:t>
+        <w:t xml:space="preserve"> Hours)</w:t>
       </w:r>
     </w:p>
     <w:p>
@@ -6468,22 +6215,8 @@
           <w:sz w:val="18"/>
           <w:szCs w:val="18"/>
         </w:rPr>
-        <w:t>WORKS_</w:t>
-      </w:r>
-      <w:proofErr w:type="gramStart"/>
-      <w:r>
-        <w:rPr>
-          <w:rFonts w:ascii="AkzidenzGroteskBE-Md" w:hAnsi="AkzidenzGroteskBE-Md" w:cs="AkzidenzGroteskBE-Md"/>
-          <w:b/>
-          <w:bCs/>
-          <w:color w:val="231F20"/>
-          <w:sz w:val="18"/>
-          <w:szCs w:val="18"/>
-        </w:rPr>
-        <w:t>ON(</w:t>
-      </w:r>
-      <w:proofErr w:type="spellStart"/>
-      <w:proofErr w:type="gramEnd"/>
+        <w:t>DEPENDENT(</w:t>
+      </w:r>
       <w:r>
         <w:rPr>
           <w:rFonts w:ascii="AkzidenzGroteskBE-Regular" w:hAnsi="AkzidenzGroteskBE-Regular" w:cs="AkzidenzGroteskBE-Regular"/>
@@ -6494,7 +6227,6 @@
         </w:rPr>
         <w:t>ssn</w:t>
       </w:r>
-      <w:proofErr w:type="spellEnd"/>
       <w:r>
         <w:rPr>
           <w:rFonts w:ascii="AkzidenzGroteskBE-Regular" w:hAnsi="AkzidenzGroteskBE-Regular" w:cs="AkzidenzGroteskBE-Regular"/>
@@ -6514,7 +6246,6 @@
         </w:rPr>
         <w:t xml:space="preserve"> </w:t>
       </w:r>
-      <w:proofErr w:type="spellStart"/>
       <w:r>
         <w:rPr>
           <w:rFonts w:ascii="AkzidenzGroteskBE-Regular" w:hAnsi="AkzidenzGroteskBE-Regular" w:cs="AkzidenzGroteskBE-Regular"/>
@@ -6523,9 +6254,8 @@
           <w:sz w:val="18"/>
           <w:szCs w:val="18"/>
         </w:rPr>
-        <w:t>Pnumber</w:t>
-      </w:r>
-      <w:proofErr w:type="spellEnd"/>
+        <w:t>Dependent_name</w:t>
+      </w:r>
       <w:r>
         <w:rPr>
           <w:rFonts w:ascii="AkzidenzGroteskBE-Regular" w:hAnsi="AkzidenzGroteskBE-Regular" w:cs="AkzidenzGroteskBE-Regular"/>
@@ -6539,130 +6269,21 @@
       <w:r>
         <w:rPr>
           <w:rFonts w:ascii="AkzidenzGroteskBE-Regular" w:hAnsi="AkzidenzGroteskBE-Regular" w:cs="AkzidenzGroteskBE-Regular"/>
+          <w:b/>
           <w:color w:val="231F20"/>
           <w:sz w:val="18"/>
           <w:szCs w:val="18"/>
         </w:rPr>
-        <w:t xml:space="preserve"> Hours)</w:t>
-      </w:r>
-    </w:p>
-    <w:p>
-      <w:pPr>
-        <w:autoSpaceDE w:val="0"/>
-        <w:autoSpaceDN w:val="0"/>
-        <w:adjustRightInd w:val="0"/>
-        <w:spacing w:after="0" w:line="276" w:lineRule="auto"/>
+        <w:t xml:space="preserve"> </w:t>
+      </w:r>
+      <w:r>
         <w:rPr>
           <w:rFonts w:ascii="AkzidenzGroteskBE-Regular" w:hAnsi="AkzidenzGroteskBE-Regular" w:cs="AkzidenzGroteskBE-Regular"/>
           <w:color w:val="231F20"/>
           <w:sz w:val="18"/>
           <w:szCs w:val="18"/>
         </w:rPr>
-      </w:pPr>
-      <w:proofErr w:type="gramStart"/>
-      <w:r>
-        <w:rPr>
-          <w:rFonts w:ascii="AkzidenzGroteskBE-Md" w:hAnsi="AkzidenzGroteskBE-Md" w:cs="AkzidenzGroteskBE-Md"/>
-          <w:b/>
-          <w:bCs/>
-          <w:color w:val="231F20"/>
-          <w:sz w:val="18"/>
-          <w:szCs w:val="18"/>
-        </w:rPr>
-        <w:t>DEPENDENT(</w:t>
-      </w:r>
-      <w:proofErr w:type="spellStart"/>
-      <w:proofErr w:type="gramEnd"/>
-      <w:r>
-        <w:rPr>
-          <w:rFonts w:ascii="AkzidenzGroteskBE-Regular" w:hAnsi="AkzidenzGroteskBE-Regular" w:cs="AkzidenzGroteskBE-Regular"/>
-          <w:b/>
-          <w:color w:val="231F20"/>
-          <w:sz w:val="18"/>
-          <w:szCs w:val="18"/>
-        </w:rPr>
-        <w:t>ssn</w:t>
-      </w:r>
-      <w:proofErr w:type="spellEnd"/>
-      <w:r>
-        <w:rPr>
-          <w:rFonts w:ascii="AkzidenzGroteskBE-Regular" w:hAnsi="AkzidenzGroteskBE-Regular" w:cs="AkzidenzGroteskBE-Regular"/>
-          <w:b/>
-          <w:color w:val="231F20"/>
-          <w:sz w:val="18"/>
-          <w:szCs w:val="18"/>
-        </w:rPr>
-        <w:t>,</w:t>
-      </w:r>
-      <w:r>
-        <w:rPr>
-          <w:rFonts w:ascii="AkzidenzGroteskBE-Regular" w:hAnsi="AkzidenzGroteskBE-Regular" w:cs="AkzidenzGroteskBE-Regular"/>
-          <w:color w:val="231F20"/>
-          <w:sz w:val="18"/>
-          <w:szCs w:val="18"/>
-        </w:rPr>
-        <w:t xml:space="preserve"> </w:t>
-      </w:r>
-      <w:proofErr w:type="spellStart"/>
-      <w:r>
-        <w:rPr>
-          <w:rFonts w:ascii="AkzidenzGroteskBE-Regular" w:hAnsi="AkzidenzGroteskBE-Regular" w:cs="AkzidenzGroteskBE-Regular"/>
-          <w:b/>
-          <w:color w:val="231F20"/>
-          <w:sz w:val="18"/>
-          <w:szCs w:val="18"/>
-        </w:rPr>
-        <w:t>Dependent_name</w:t>
-      </w:r>
-      <w:proofErr w:type="spellEnd"/>
-      <w:r>
-        <w:rPr>
-          <w:rFonts w:ascii="AkzidenzGroteskBE-Regular" w:hAnsi="AkzidenzGroteskBE-Regular" w:cs="AkzidenzGroteskBE-Regular"/>
-          <w:b/>
-          <w:color w:val="231F20"/>
-          <w:sz w:val="18"/>
-          <w:szCs w:val="18"/>
-        </w:rPr>
-        <w:t>,</w:t>
-      </w:r>
-      <w:r>
-        <w:rPr>
-          <w:rFonts w:ascii="AkzidenzGroteskBE-Regular" w:hAnsi="AkzidenzGroteskBE-Regular" w:cs="AkzidenzGroteskBE-Regular"/>
-          <w:b/>
-          <w:color w:val="231F20"/>
-          <w:sz w:val="18"/>
-          <w:szCs w:val="18"/>
-        </w:rPr>
-        <w:t xml:space="preserve"> </w:t>
-      </w:r>
-      <w:r>
-        <w:rPr>
-          <w:rFonts w:ascii="AkzidenzGroteskBE-Regular" w:hAnsi="AkzidenzGroteskBE-Regular" w:cs="AkzidenzGroteskBE-Regular"/>
-          <w:color w:val="231F20"/>
-          <w:sz w:val="18"/>
-          <w:szCs w:val="18"/>
-        </w:rPr>
-        <w:t xml:space="preserve">Sex, </w:t>
-      </w:r>
-      <w:proofErr w:type="spellStart"/>
-      <w:r>
-        <w:rPr>
-          <w:rFonts w:ascii="AkzidenzGroteskBE-Regular" w:hAnsi="AkzidenzGroteskBE-Regular" w:cs="AkzidenzGroteskBE-Regular"/>
-          <w:color w:val="231F20"/>
-          <w:sz w:val="18"/>
-          <w:szCs w:val="18"/>
-        </w:rPr>
-        <w:t>Bdate</w:t>
-      </w:r>
-      <w:proofErr w:type="spellEnd"/>
-      <w:r>
-        <w:rPr>
-          <w:rFonts w:ascii="AkzidenzGroteskBE-Regular" w:hAnsi="AkzidenzGroteskBE-Regular" w:cs="AkzidenzGroteskBE-Regular"/>
-          <w:color w:val="231F20"/>
-          <w:sz w:val="18"/>
-          <w:szCs w:val="18"/>
-        </w:rPr>
-        <w:t>, Relationship)</w:t>
+        <w:t>Sex, Bdate, Relationship)</w:t>
       </w:r>
     </w:p>
     <w:p>
@@ -7615,7 +7236,6 @@
         </w:rPr>
         <w:t xml:space="preserve">design by </w:t>
       </w:r>
-      <w:proofErr w:type="spellStart"/>
       <w:r>
         <w:rPr>
           <w:rFonts w:ascii="Times New Roman" w:eastAsia="Times New Roman" w:hAnsi="Times New Roman"/>
@@ -7624,7 +7244,6 @@
         </w:rPr>
         <w:t>Alhajj</w:t>
       </w:r>
-      <w:proofErr w:type="spellEnd"/>
       <w:r>
         <w:rPr>
           <w:rFonts w:ascii="Times New Roman" w:eastAsia="Times New Roman" w:hAnsi="Times New Roman"/>
@@ -7795,7 +7414,6 @@
         </w:rPr>
         <w:t xml:space="preserve"> </w:t>
       </w:r>
-      <w:proofErr w:type="spellStart"/>
       <w:r>
         <w:rPr>
           <w:rFonts w:ascii="Times New Roman" w:eastAsia="Times New Roman" w:hAnsi="Times New Roman"/>
@@ -7804,7 +7422,6 @@
         </w:rPr>
         <w:t>Alhajj</w:t>
       </w:r>
-      <w:proofErr w:type="spellEnd"/>
       <w:r>
         <w:rPr>
           <w:rFonts w:ascii="Times New Roman" w:eastAsia="Times New Roman" w:hAnsi="Times New Roman"/>
@@ -7835,25 +7452,7 @@
           <w:sz w:val="24"/>
           <w:szCs w:val="24"/>
         </w:rPr>
-        <w:t xml:space="preserve">, which includes all possible </w:t>
-      </w:r>
-      <w:proofErr w:type="spellStart"/>
-      <w:r>
-        <w:rPr>
-          <w:rFonts w:ascii="Times New Roman" w:eastAsia="Times New Roman" w:hAnsi="Times New Roman"/>
-          <w:sz w:val="24"/>
-          <w:szCs w:val="24"/>
-        </w:rPr>
-        <w:t>uniary</w:t>
-      </w:r>
-      <w:proofErr w:type="spellEnd"/>
-      <w:r>
-        <w:rPr>
-          <w:rFonts w:ascii="Times New Roman" w:eastAsia="Times New Roman" w:hAnsi="Times New Roman"/>
-          <w:sz w:val="24"/>
-          <w:szCs w:val="24"/>
-        </w:rPr>
-        <w:t xml:space="preserve"> and binary relationships between the relations present in the relational database schema.</w:t>
+        <w:t>, which includes all possible uniary and binary relationships between the relations present in the relational database schema.</w:t>
       </w:r>
       <w:r>
         <w:rPr>
@@ -9278,7 +8877,6 @@
           <w:szCs w:val="24"/>
         </w:rPr>
       </w:pPr>
-      <w:proofErr w:type="gramStart"/>
       <w:r>
         <w:rPr>
           <w:rFonts w:ascii="Times New Roman" w:eastAsia="Times New Roman" w:hAnsi="Times New Roman"/>
@@ -9287,8 +8885,6 @@
         </w:rPr>
         <w:t>Employee(</w:t>
       </w:r>
-      <w:proofErr w:type="spellStart"/>
-      <w:proofErr w:type="gramEnd"/>
       <w:r>
         <w:rPr>
           <w:rFonts w:ascii="Times New Roman" w:eastAsia="Times New Roman" w:hAnsi="Times New Roman"/>
@@ -9298,7 +8894,6 @@
         </w:rPr>
         <w:t>essn</w:t>
       </w:r>
-      <w:proofErr w:type="spellEnd"/>
       <w:r>
         <w:rPr>
           <w:rFonts w:ascii="Times New Roman" w:eastAsia="Times New Roman" w:hAnsi="Times New Roman"/>
@@ -9321,18 +8916,8 @@
           <w:sz w:val="24"/>
           <w:szCs w:val="24"/>
         </w:rPr>
-        <w:t xml:space="preserve">PK: </w:t>
-      </w:r>
-      <w:proofErr w:type="spellStart"/>
-      <w:r>
-        <w:rPr>
-          <w:rFonts w:ascii="Times New Roman" w:eastAsia="Times New Roman" w:hAnsi="Times New Roman"/>
-          <w:sz w:val="24"/>
-          <w:szCs w:val="24"/>
-        </w:rPr>
-        <w:t>essn</w:t>
-      </w:r>
-      <w:proofErr w:type="spellEnd"/>
+        <w:t>PK: essn</w:t>
+      </w:r>
     </w:p>
     <w:p>
       <w:pPr>
@@ -9347,7 +8932,6 @@
           <w:szCs w:val="24"/>
         </w:rPr>
       </w:pPr>
-      <w:proofErr w:type="gramStart"/>
       <w:r>
         <w:rPr>
           <w:rFonts w:ascii="Times New Roman" w:eastAsia="Times New Roman" w:hAnsi="Times New Roman"/>
@@ -9356,8 +8940,6 @@
         </w:rPr>
         <w:t>Project(</w:t>
       </w:r>
-      <w:proofErr w:type="spellStart"/>
-      <w:proofErr w:type="gramEnd"/>
       <w:r>
         <w:rPr>
           <w:rFonts w:ascii="Times New Roman" w:eastAsia="Times New Roman" w:hAnsi="Times New Roman"/>
@@ -9367,7 +8949,6 @@
         </w:rPr>
         <w:t>pno</w:t>
       </w:r>
-      <w:proofErr w:type="spellEnd"/>
       <w:r>
         <w:rPr>
           <w:rFonts w:ascii="Times New Roman" w:eastAsia="Times New Roman" w:hAnsi="Times New Roman"/>
@@ -9390,18 +8971,8 @@
           <w:sz w:val="24"/>
           <w:szCs w:val="24"/>
         </w:rPr>
-        <w:t xml:space="preserve">PK: </w:t>
-      </w:r>
-      <w:proofErr w:type="spellStart"/>
-      <w:r>
-        <w:rPr>
-          <w:rFonts w:ascii="Times New Roman" w:eastAsia="Times New Roman" w:hAnsi="Times New Roman"/>
-          <w:sz w:val="24"/>
-          <w:szCs w:val="24"/>
-        </w:rPr>
-        <w:t>pno</w:t>
-      </w:r>
-      <w:proofErr w:type="spellEnd"/>
+        <w:t>PK: pno</w:t>
+      </w:r>
     </w:p>
     <w:p>
       <w:pPr>
@@ -9416,7 +8987,6 @@
           <w:szCs w:val="24"/>
         </w:rPr>
       </w:pPr>
-      <w:proofErr w:type="gramStart"/>
       <w:r>
         <w:rPr>
           <w:rFonts w:ascii="Times New Roman" w:eastAsia="Times New Roman" w:hAnsi="Times New Roman"/>
@@ -9425,8 +8995,6 @@
         </w:rPr>
         <w:t>Works(</w:t>
       </w:r>
-      <w:proofErr w:type="spellStart"/>
-      <w:proofErr w:type="gramEnd"/>
       <w:r>
         <w:rPr>
           <w:rFonts w:ascii="Times New Roman" w:eastAsia="Times New Roman" w:hAnsi="Times New Roman"/>
@@ -9436,7 +9004,6 @@
         </w:rPr>
         <w:t>essn</w:t>
       </w:r>
-      <w:proofErr w:type="spellEnd"/>
       <w:r>
         <w:rPr>
           <w:rFonts w:ascii="Times New Roman" w:eastAsia="Times New Roman" w:hAnsi="Times New Roman"/>
@@ -9445,7 +9012,6 @@
         </w:rPr>
         <w:t xml:space="preserve">, </w:t>
       </w:r>
-      <w:proofErr w:type="spellStart"/>
       <w:r>
         <w:rPr>
           <w:rFonts w:ascii="Times New Roman" w:eastAsia="Times New Roman" w:hAnsi="Times New Roman"/>
@@ -9455,7 +9021,6 @@
         </w:rPr>
         <w:t>pno</w:t>
       </w:r>
-      <w:proofErr w:type="spellEnd"/>
       <w:r>
         <w:rPr>
           <w:rFonts w:ascii="Times New Roman" w:eastAsia="Times New Roman" w:hAnsi="Times New Roman"/>
@@ -9494,36 +9059,8 @@
           <w:sz w:val="24"/>
           <w:szCs w:val="24"/>
         </w:rPr>
-        <w:t xml:space="preserve">PK: </w:t>
-      </w:r>
-      <w:proofErr w:type="spellStart"/>
-      <w:r>
-        <w:rPr>
-          <w:rFonts w:ascii="Times New Roman" w:eastAsia="Times New Roman" w:hAnsi="Times New Roman"/>
-          <w:sz w:val="24"/>
-          <w:szCs w:val="24"/>
-        </w:rPr>
-        <w:t>essn</w:t>
-      </w:r>
-      <w:proofErr w:type="spellEnd"/>
-      <w:r>
-        <w:rPr>
-          <w:rFonts w:ascii="Times New Roman" w:eastAsia="Times New Roman" w:hAnsi="Times New Roman"/>
-          <w:sz w:val="24"/>
-          <w:szCs w:val="24"/>
-        </w:rPr>
-        <w:t xml:space="preserve">, </w:t>
-      </w:r>
-      <w:proofErr w:type="spellStart"/>
-      <w:r>
-        <w:rPr>
-          <w:rFonts w:ascii="Times New Roman" w:eastAsia="Times New Roman" w:hAnsi="Times New Roman"/>
-          <w:sz w:val="24"/>
-          <w:szCs w:val="24"/>
-        </w:rPr>
-        <w:t>pno</w:t>
-      </w:r>
-      <w:proofErr w:type="spellEnd"/>
+        <w:t>PK: essn, pno</w:t>
+      </w:r>
     </w:p>
     <w:p>
       <w:pPr>
@@ -9535,7 +9072,6 @@
           <w:szCs w:val="24"/>
         </w:rPr>
       </w:pPr>
-      <w:proofErr w:type="gramStart"/>
       <w:r>
         <w:rPr>
           <w:rFonts w:ascii="Times New Roman" w:eastAsia="Times New Roman" w:hAnsi="Times New Roman"/>
@@ -9544,8 +9080,6 @@
         </w:rPr>
         <w:t>Part(</w:t>
       </w:r>
-      <w:proofErr w:type="spellStart"/>
-      <w:proofErr w:type="gramEnd"/>
       <w:r>
         <w:rPr>
           <w:rFonts w:ascii="Times New Roman" w:eastAsia="Times New Roman" w:hAnsi="Times New Roman"/>
@@ -9555,7 +9089,6 @@
         </w:rPr>
         <w:t>part_no</w:t>
       </w:r>
-      <w:proofErr w:type="spellEnd"/>
       <w:r>
         <w:rPr>
           <w:rFonts w:ascii="Times New Roman" w:eastAsia="Times New Roman" w:hAnsi="Times New Roman"/>
@@ -9602,18 +9135,8 @@
           <w:sz w:val="24"/>
           <w:szCs w:val="24"/>
         </w:rPr>
-        <w:t xml:space="preserve">PK: </w:t>
-      </w:r>
-      <w:proofErr w:type="spellStart"/>
-      <w:r>
-        <w:rPr>
-          <w:rFonts w:ascii="Times New Roman" w:eastAsia="Times New Roman" w:hAnsi="Times New Roman"/>
-          <w:sz w:val="24"/>
-          <w:szCs w:val="24"/>
-        </w:rPr>
-        <w:t>part_no</w:t>
-      </w:r>
-      <w:proofErr w:type="spellEnd"/>
+        <w:t>PK: part_no</w:t>
+      </w:r>
     </w:p>
     <w:p>
       <w:pPr>
@@ -9625,7 +9148,6 @@
           <w:szCs w:val="24"/>
         </w:rPr>
       </w:pPr>
-      <w:proofErr w:type="gramStart"/>
       <w:r>
         <w:rPr>
           <w:rFonts w:ascii="Times New Roman" w:eastAsia="Times New Roman" w:hAnsi="Times New Roman"/>
@@ -9634,8 +9156,6 @@
         </w:rPr>
         <w:t>Supply(</w:t>
       </w:r>
-      <w:proofErr w:type="spellStart"/>
-      <w:proofErr w:type="gramEnd"/>
       <w:r>
         <w:rPr>
           <w:rFonts w:ascii="Times New Roman" w:eastAsia="Times New Roman" w:hAnsi="Times New Roman"/>
@@ -9645,7 +9165,6 @@
         </w:rPr>
         <w:t>pno</w:t>
       </w:r>
-      <w:proofErr w:type="spellEnd"/>
       <w:r>
         <w:rPr>
           <w:rFonts w:ascii="Times New Roman" w:eastAsia="Times New Roman" w:hAnsi="Times New Roman"/>
@@ -9654,7 +9173,6 @@
         </w:rPr>
         <w:t xml:space="preserve">, </w:t>
       </w:r>
-      <w:proofErr w:type="spellStart"/>
       <w:r>
         <w:rPr>
           <w:rFonts w:ascii="Times New Roman" w:eastAsia="Times New Roman" w:hAnsi="Times New Roman"/>
@@ -9678,69 +9196,32 @@
           <w:sz w:val="24"/>
           <w:szCs w:val="24"/>
         </w:rPr>
-        <w:t>no</w:t>
-      </w:r>
-      <w:proofErr w:type="spellEnd"/>
-      <w:r>
-        <w:rPr>
-          <w:rFonts w:ascii="Times New Roman" w:eastAsia="Times New Roman" w:hAnsi="Times New Roman"/>
-          <w:sz w:val="24"/>
-          <w:szCs w:val="24"/>
-        </w:rPr>
-        <w:t xml:space="preserve">, quantity)      </w:t>
-      </w:r>
-      <w:r>
-        <w:rPr>
-          <w:rFonts w:ascii="Times New Roman" w:eastAsia="Times New Roman" w:hAnsi="Times New Roman"/>
-          <w:sz w:val="24"/>
-          <w:szCs w:val="24"/>
-        </w:rPr>
-        <w:tab/>
-      </w:r>
-      <w:r>
-        <w:rPr>
-          <w:rFonts w:ascii="Times New Roman" w:eastAsia="Times New Roman" w:hAnsi="Times New Roman"/>
-          <w:sz w:val="24"/>
-          <w:szCs w:val="24"/>
-        </w:rPr>
-        <w:tab/>
-      </w:r>
-      <w:r>
-        <w:rPr>
-          <w:rFonts w:ascii="Times New Roman" w:eastAsia="Times New Roman" w:hAnsi="Times New Roman"/>
-          <w:sz w:val="24"/>
-          <w:szCs w:val="24"/>
-        </w:rPr>
-        <w:t xml:space="preserve">PK: </w:t>
-      </w:r>
-      <w:proofErr w:type="spellStart"/>
-      <w:r>
-        <w:rPr>
-          <w:rFonts w:ascii="Times New Roman" w:eastAsia="Times New Roman" w:hAnsi="Times New Roman"/>
-          <w:sz w:val="24"/>
-          <w:szCs w:val="24"/>
-        </w:rPr>
-        <w:t>pno</w:t>
-      </w:r>
-      <w:proofErr w:type="spellEnd"/>
-      <w:r>
-        <w:rPr>
-          <w:rFonts w:ascii="Times New Roman" w:eastAsia="Times New Roman" w:hAnsi="Times New Roman"/>
-          <w:sz w:val="24"/>
-          <w:szCs w:val="24"/>
-        </w:rPr>
-        <w:t xml:space="preserve">, </w:t>
-      </w:r>
-      <w:proofErr w:type="spellStart"/>
-      <w:r>
-        <w:rPr>
-          <w:rFonts w:ascii="Times New Roman" w:eastAsia="Times New Roman" w:hAnsi="Times New Roman"/>
-          <w:sz w:val="24"/>
-          <w:szCs w:val="24"/>
-        </w:rPr>
-        <w:t>part_no</w:t>
-      </w:r>
-      <w:proofErr w:type="spellEnd"/>
+        <w:t xml:space="preserve">no, quantity)      </w:t>
+      </w:r>
+      <w:r>
+        <w:rPr>
+          <w:rFonts w:ascii="Times New Roman" w:eastAsia="Times New Roman" w:hAnsi="Times New Roman"/>
+          <w:sz w:val="24"/>
+          <w:szCs w:val="24"/>
+        </w:rPr>
+        <w:tab/>
+      </w:r>
+      <w:r>
+        <w:rPr>
+          <w:rFonts w:ascii="Times New Roman" w:eastAsia="Times New Roman" w:hAnsi="Times New Roman"/>
+          <w:sz w:val="24"/>
+          <w:szCs w:val="24"/>
+        </w:rPr>
+        <w:tab/>
+      </w:r>
+      <w:r>
+        <w:rPr>
+          <w:rFonts w:ascii="Times New Roman" w:eastAsia="Times New Roman" w:hAnsi="Times New Roman"/>
+          <w:sz w:val="24"/>
+          <w:szCs w:val="24"/>
+        </w:rPr>
+        <w:t>PK: pno, part_no</w:t>
+      </w:r>
     </w:p>
     <w:p>
       <w:pPr>
@@ -10435,7 +9916,6 @@
         </w:rPr>
         <w:t xml:space="preserve">The algorithms proposed by </w:t>
       </w:r>
-      <w:proofErr w:type="spellStart"/>
       <w:r>
         <w:rPr>
           <w:rFonts w:ascii="Times New Roman" w:eastAsia="Times New Roman" w:hAnsi="Times New Roman"/>
@@ -10444,7 +9924,6 @@
         </w:rPr>
         <w:t>Alhajj</w:t>
       </w:r>
-      <w:proofErr w:type="spellEnd"/>
       <w:r>
         <w:rPr>
           <w:rFonts w:ascii="Times New Roman" w:eastAsia="Times New Roman" w:hAnsi="Times New Roman"/>
@@ -10491,43 +9970,7 @@
           <w:sz w:val="24"/>
           <w:szCs w:val="24"/>
         </w:rPr>
-        <w:t xml:space="preserve">lgorithm 1 decides on the presence of candidate key(s) of a given relation R as foreign key(s) within any relation in the relational schema, including relation R itself. Relation R is considered for the possibility of having its candidate key represented within its attributes by foreign key(s). This way, all </w:t>
-      </w:r>
-      <w:proofErr w:type="spellStart"/>
-      <w:r>
-        <w:rPr>
-          <w:rFonts w:ascii="Times New Roman" w:hAnsi="Times New Roman" w:cs="Times New Roman"/>
-          <w:sz w:val="24"/>
-          <w:szCs w:val="24"/>
-        </w:rPr>
-        <w:t>uniary</w:t>
-      </w:r>
-      <w:proofErr w:type="spellEnd"/>
-      <w:r>
-        <w:rPr>
-          <w:rFonts w:ascii="Times New Roman" w:hAnsi="Times New Roman" w:cs="Times New Roman"/>
-          <w:sz w:val="24"/>
-          <w:szCs w:val="24"/>
-        </w:rPr>
-        <w:t xml:space="preserve"> relationships, i.e., self-references from an entity to itself </w:t>
-      </w:r>
-      <w:proofErr w:type="gramStart"/>
-      <w:r>
-        <w:rPr>
-          <w:rFonts w:ascii="Times New Roman" w:hAnsi="Times New Roman" w:cs="Times New Roman"/>
-          <w:sz w:val="24"/>
-          <w:szCs w:val="24"/>
-        </w:rPr>
-        <w:t>are</w:t>
-      </w:r>
-      <w:proofErr w:type="gramEnd"/>
-      <w:r>
-        <w:rPr>
-          <w:rFonts w:ascii="Times New Roman" w:hAnsi="Times New Roman" w:cs="Times New Roman"/>
-          <w:sz w:val="24"/>
-          <w:szCs w:val="24"/>
-        </w:rPr>
-        <w:t xml:space="preserve"> detected. Notice that, Algorithm 1 compares attributes from the same syntactic domain even if they have different semantic domains. The reason is that most relational DBMS provide only a very primitive notion of syntactic domains as basic data types. So, user confirmation is required for the derived foreign keys. </w:t>
+        <w:t xml:space="preserve">lgorithm 1 decides on the presence of candidate key(s) of a given relation R as foreign key(s) within any relation in the relational schema, including relation R itself. Relation R is considered for the possibility of having its candidate key represented within its attributes by foreign key(s). This way, all uniary relationships, i.e., self-references from an entity to itself are detected. Notice that, Algorithm 1 compares attributes from the same syntactic domain even if they have different semantic domains. The reason is that most relational DBMS provide only a very primitive notion of syntactic domains as basic data types. So, user confirmation is required for the derived foreign keys. </w:t>
       </w:r>
     </w:p>
     <w:p>
@@ -10624,7 +10067,6 @@
         </w:rPr>
         <w:t xml:space="preserve">Attributes in foreign keys(s), that represent a candidate key of R in any relation, including R, are added to the </w:t>
       </w:r>
-      <w:proofErr w:type="spellStart"/>
       <w:r>
         <w:rPr>
           <w:rFonts w:ascii="Times New Roman" w:hAnsi="Times New Roman" w:cs="Times New Roman"/>
@@ -10634,7 +10076,6 @@
         </w:rPr>
         <w:t>ForeignKeys</w:t>
       </w:r>
-      <w:proofErr w:type="spellEnd"/>
       <w:r>
         <w:rPr>
           <w:rFonts w:ascii="Times New Roman" w:hAnsi="Times New Roman" w:cs="Times New Roman"/>
@@ -10833,19 +10274,8 @@
           <w:lang w:eastAsia="zh-CN"/>
         </w:rPr>
         <w:tab/>
-        <w:t xml:space="preserve">//Project R on attributes </w:t>
-      </w:r>
-      <w:proofErr w:type="gramStart"/>
-      <w:r>
-        <w:rPr>
-          <w:rFonts w:ascii="Times New Roman" w:hAnsi="Times New Roman" w:cs="Times New Roman"/>
-          <w:sz w:val="24"/>
-          <w:szCs w:val="24"/>
-          <w:lang w:eastAsia="zh-CN"/>
-        </w:rPr>
-        <w:t xml:space="preserve">in </w:t>
-      </w:r>
-      <w:proofErr w:type="gramEnd"/>
+        <w:t xml:space="preserve">//Project R on attributes in </w:t>
+      </w:r>
       <m:oMath>
         <m:r>
           <w:rPr>
@@ -11164,19 +10594,8 @@
           <w:lang w:eastAsia="zh-CN"/>
         </w:rPr>
         <w:tab/>
-        <w:t xml:space="preserve">//Project S on attributes </w:t>
-      </w:r>
-      <w:proofErr w:type="gramStart"/>
-      <w:r>
-        <w:rPr>
-          <w:rFonts w:ascii="Times New Roman" w:hAnsi="Times New Roman" w:cs="Times New Roman"/>
-          <w:sz w:val="24"/>
-          <w:szCs w:val="24"/>
-          <w:lang w:eastAsia="zh-CN"/>
-        </w:rPr>
-        <w:t xml:space="preserve">in </w:t>
-      </w:r>
-      <w:proofErr w:type="gramEnd"/>
+        <w:t xml:space="preserve">//Project S on attributes in </w:t>
+      </w:r>
       <m:oMath>
         <m:r>
           <m:rPr>
@@ -11377,19 +10796,8 @@
           <w:szCs w:val="24"/>
           <w:lang w:eastAsia="zh-CN"/>
         </w:rPr>
-        <w:t xml:space="preserve"> correspond to attribute(s) </w:t>
-      </w:r>
-      <w:proofErr w:type="gramStart"/>
-      <w:r>
-        <w:rPr>
-          <w:rFonts w:ascii="Times New Roman" w:hAnsi="Times New Roman" w:cs="Times New Roman"/>
-          <w:sz w:val="24"/>
-          <w:szCs w:val="24"/>
-          <w:lang w:eastAsia="zh-CN"/>
-        </w:rPr>
-        <w:t xml:space="preserve">in </w:t>
-      </w:r>
-      <w:proofErr w:type="gramEnd"/>
+        <w:t xml:space="preserve"> correspond to attribute(s) in </w:t>
+      </w:r>
       <m:oMath>
         <m:r>
           <m:rPr>
@@ -11511,47 +10919,7 @@
           <w:lang w:eastAsia="zh-CN"/>
         </w:rPr>
         <w:tab/>
-        <w:t xml:space="preserve">For </w:t>
-      </w:r>
-      <w:proofErr w:type="spellStart"/>
-      <w:r>
-        <w:rPr>
-          <w:rFonts w:ascii="Times New Roman" w:hAnsi="Times New Roman" w:cs="Times New Roman"/>
-          <w:sz w:val="24"/>
-          <w:szCs w:val="24"/>
-          <w:lang w:eastAsia="zh-CN"/>
-        </w:rPr>
-        <w:t>i</w:t>
-      </w:r>
-      <w:proofErr w:type="spellEnd"/>
-      <w:r>
-        <w:rPr>
-          <w:rFonts w:ascii="Times New Roman" w:hAnsi="Times New Roman" w:cs="Times New Roman"/>
-          <w:sz w:val="24"/>
-          <w:szCs w:val="24"/>
-          <w:lang w:eastAsia="zh-CN"/>
-        </w:rPr>
-        <w:t xml:space="preserve"> = 1 </w:t>
-      </w:r>
-      <w:proofErr w:type="spellStart"/>
-      <w:r>
-        <w:rPr>
-          <w:rFonts w:ascii="Times New Roman" w:hAnsi="Times New Roman" w:cs="Times New Roman"/>
-          <w:sz w:val="24"/>
-          <w:szCs w:val="24"/>
-          <w:lang w:eastAsia="zh-CN"/>
-        </w:rPr>
-        <w:t>to n</w:t>
-      </w:r>
-      <w:proofErr w:type="spellEnd"/>
-      <w:r>
-        <w:rPr>
-          <w:rFonts w:ascii="Times New Roman" w:hAnsi="Times New Roman" w:cs="Times New Roman"/>
-          <w:sz w:val="24"/>
-          <w:szCs w:val="24"/>
-          <w:lang w:eastAsia="zh-CN"/>
-        </w:rPr>
-        <w:t xml:space="preserve"> do</w:t>
+        <w:t>For i = 1 to n do</w:t>
       </w:r>
       <w:r>
         <w:rPr>
@@ -11661,19 +11029,8 @@
           <w:lang w:eastAsia="zh-CN"/>
         </w:rPr>
         <w:tab/>
-        <w:t>Add the tuple (R</w:t>
-      </w:r>
-      <w:proofErr w:type="gramStart"/>
-      <w:r>
-        <w:rPr>
-          <w:rFonts w:ascii="Times New Roman" w:hAnsi="Times New Roman" w:cs="Times New Roman"/>
-          <w:sz w:val="24"/>
-          <w:szCs w:val="24"/>
-          <w:lang w:eastAsia="zh-CN"/>
-        </w:rPr>
-        <w:t xml:space="preserve">, </w:t>
-      </w:r>
-      <w:proofErr w:type="gramEnd"/>
+        <w:t xml:space="preserve">Add the tuple (R, </w:t>
+      </w:r>
       <m:oMath>
         <m:sSub>
           <m:sSubPr>
@@ -11764,7 +11121,6 @@
         </w:rPr>
         <w:t xml:space="preserve">, Link#) to </w:t>
       </w:r>
-      <w:proofErr w:type="spellStart"/>
       <w:r>
         <w:rPr>
           <w:rFonts w:ascii="Times New Roman" w:hAnsi="Times New Roman" w:cs="Times New Roman"/>
@@ -11774,7 +11130,6 @@
         </w:rPr>
         <w:t>ForeignKeys</w:t>
       </w:r>
-      <w:proofErr w:type="spellEnd"/>
       <w:r>
         <w:rPr>
           <w:rFonts w:ascii="Times New Roman" w:hAnsi="Times New Roman" w:cs="Times New Roman"/>
@@ -11912,19 +11267,8 @@
           <w:szCs w:val="24"/>
           <w:lang w:eastAsia="zh-CN"/>
         </w:rPr>
-        <w:t xml:space="preserve"> </w:t>
-      </w:r>
-      <w:proofErr w:type="gramStart"/>
-      <w:r>
-        <w:rPr>
-          <w:rFonts w:ascii="Times New Roman" w:hAnsi="Times New Roman" w:cs="Times New Roman"/>
-          <w:sz w:val="24"/>
-          <w:szCs w:val="24"/>
-          <w:lang w:eastAsia="zh-CN"/>
-        </w:rPr>
-        <w:t xml:space="preserve">and </w:t>
-      </w:r>
-      <w:proofErr w:type="gramEnd"/>
+        <w:t xml:space="preserve"> and </w:t>
+      </w:r>
       <m:oMath>
         <m:r>
           <m:rPr>
@@ -12003,18 +11347,8 @@
           <w:lang w:eastAsia="zh-CN"/>
         </w:rPr>
         <w:tab/>
-      </w:r>
-      <w:proofErr w:type="spellStart"/>
-      <w:r>
-        <w:rPr>
-          <w:rFonts w:ascii="Times New Roman" w:hAnsi="Times New Roman" w:cs="Times New Roman"/>
-          <w:sz w:val="24"/>
-          <w:szCs w:val="24"/>
-          <w:lang w:eastAsia="zh-CN"/>
-        </w:rPr>
         <w:t>EndFor</w:t>
       </w:r>
-      <w:proofErr w:type="spellEnd"/>
     </w:p>
     <w:p>
       <w:pPr>
@@ -12118,18 +11452,8 @@
           <w:lang w:eastAsia="zh-CN"/>
         </w:rPr>
         <w:tab/>
-      </w:r>
-      <w:proofErr w:type="spellStart"/>
-      <w:r>
-        <w:rPr>
-          <w:rFonts w:ascii="Times New Roman" w:hAnsi="Times New Roman" w:cs="Times New Roman"/>
-          <w:sz w:val="24"/>
-          <w:szCs w:val="24"/>
-          <w:lang w:eastAsia="zh-CN"/>
-        </w:rPr>
         <w:t>EndIf</w:t>
       </w:r>
-      <w:proofErr w:type="spellEnd"/>
     </w:p>
     <w:p>
       <w:pPr>
@@ -12167,18 +11491,8 @@
           <w:lang w:eastAsia="zh-CN"/>
         </w:rPr>
         <w:tab/>
-      </w:r>
-      <w:proofErr w:type="spellStart"/>
-      <w:r>
-        <w:rPr>
-          <w:rFonts w:ascii="Times New Roman" w:hAnsi="Times New Roman" w:cs="Times New Roman"/>
-          <w:sz w:val="24"/>
-          <w:szCs w:val="24"/>
-          <w:lang w:eastAsia="zh-CN"/>
-        </w:rPr>
         <w:t>EndFor</w:t>
       </w:r>
-      <w:proofErr w:type="spellEnd"/>
     </w:p>
     <w:p>
       <w:pPr>
@@ -12207,18 +11521,8 @@
           <w:lang w:eastAsia="zh-CN"/>
         </w:rPr>
         <w:tab/>
-      </w:r>
-      <w:proofErr w:type="spellStart"/>
-      <w:r>
-        <w:rPr>
-          <w:rFonts w:ascii="Times New Roman" w:hAnsi="Times New Roman" w:cs="Times New Roman"/>
-          <w:sz w:val="24"/>
-          <w:szCs w:val="24"/>
-          <w:lang w:eastAsia="zh-CN"/>
-        </w:rPr>
         <w:t>EndFor</w:t>
       </w:r>
-      <w:proofErr w:type="spellEnd"/>
     </w:p>
     <w:p>
       <w:pPr>
@@ -12238,18 +11542,8 @@
           <w:lang w:eastAsia="zh-CN"/>
         </w:rPr>
         <w:tab/>
-      </w:r>
-      <w:proofErr w:type="spellStart"/>
-      <w:r>
-        <w:rPr>
-          <w:rFonts w:ascii="Times New Roman" w:hAnsi="Times New Roman" w:cs="Times New Roman"/>
-          <w:sz w:val="24"/>
-          <w:szCs w:val="24"/>
-          <w:lang w:eastAsia="zh-CN"/>
-        </w:rPr>
         <w:t>EndFor</w:t>
       </w:r>
-      <w:proofErr w:type="spellEnd"/>
     </w:p>
     <w:p>
       <w:pPr>
@@ -12266,7 +11560,6 @@
           <w:lang w:eastAsia="zh-CN"/>
         </w:rPr>
       </w:pPr>
-      <w:proofErr w:type="spellStart"/>
       <w:r>
         <w:rPr>
           <w:rFonts w:ascii="Times New Roman" w:hAnsi="Times New Roman" w:cs="Times New Roman"/>
@@ -12277,7 +11570,6 @@
         </w:rPr>
         <w:t>EndAlgorithm</w:t>
       </w:r>
-      <w:proofErr w:type="spellEnd"/>
     </w:p>
     <w:p>
       <w:pPr>
@@ -12345,43 +11637,7 @@
           <w:sz w:val="24"/>
           <w:szCs w:val="24"/>
         </w:rPr>
-        <w:t xml:space="preserve">where </w:t>
-      </w:r>
-      <w:proofErr w:type="spellStart"/>
-      <w:r>
-        <w:rPr>
-          <w:rFonts w:ascii="Times New Roman" w:hAnsi="Times New Roman" w:cs="Times New Roman"/>
-          <w:sz w:val="24"/>
-          <w:szCs w:val="24"/>
-        </w:rPr>
-        <w:t>e</w:t>
-      </w:r>
-      <w:proofErr w:type="spellEnd"/>
-      <w:r>
-        <w:rPr>
-          <w:rFonts w:ascii="Times New Roman" w:hAnsi="Times New Roman" w:cs="Times New Roman"/>
-          <w:sz w:val="24"/>
-          <w:szCs w:val="24"/>
-        </w:rPr>
-        <w:t xml:space="preserve"> is the number of edges in the RID graph. Two projections correspond to each foreign key to find out whether it has null values and/or duplicates. It solely utilizes the already computed projections to decide on the cardinalities of the links in a given RID graph. Each link is classified as either 1:1 or M</w:t>
-      </w:r>
-      <w:proofErr w:type="gramStart"/>
-      <w:r>
-        <w:rPr>
-          <w:rFonts w:ascii="Times New Roman" w:hAnsi="Times New Roman" w:cs="Times New Roman"/>
-          <w:sz w:val="24"/>
-          <w:szCs w:val="24"/>
-        </w:rPr>
-        <w:t>:1</w:t>
-      </w:r>
-      <w:proofErr w:type="gramEnd"/>
-      <w:r>
-        <w:rPr>
-          <w:rFonts w:ascii="Times New Roman" w:hAnsi="Times New Roman" w:cs="Times New Roman"/>
-          <w:sz w:val="24"/>
-          <w:szCs w:val="24"/>
-        </w:rPr>
-        <w:t xml:space="preserve">: Further, Algorithm 2 decides on the minimum and maximum cardinalities at both sides of the link by investigating whether the link is optional or mandatory on each side. It also indicates candidate is-a links; these are 1:1 links classified as mandatory from at least one side. </w:t>
+        <w:t xml:space="preserve">where e is the number of edges in the RID graph. Two projections correspond to each foreign key to find out whether it has null values and/or duplicates. It solely utilizes the already computed projections to decide on the cardinalities of the links in a given RID graph. Each link is classified as either 1:1 or M:1: Further, Algorithm 2 decides on the minimum and maximum cardinalities at both sides of the link by investigating whether the link is optional or mandatory on each side. It also indicates candidate is-a links; these are 1:1 links classified as mandatory from at least one side. </w:t>
       </w:r>
     </w:p>
     <w:p>
@@ -12780,19 +12036,8 @@
           <w:szCs w:val="24"/>
           <w:lang w:eastAsia="zh-CN"/>
         </w:rPr>
-        <w:t xml:space="preserve"> be a corresponding foreign key </w:t>
-      </w:r>
-      <w:proofErr w:type="gramStart"/>
-      <w:r>
-        <w:rPr>
-          <w:rFonts w:ascii="Times New Roman" w:hAnsi="Times New Roman" w:cs="Times New Roman"/>
-          <w:sz w:val="24"/>
-          <w:szCs w:val="24"/>
-          <w:lang w:eastAsia="zh-CN"/>
-        </w:rPr>
-        <w:t xml:space="preserve">in </w:t>
-      </w:r>
-      <w:proofErr w:type="gramEnd"/>
+        <w:t xml:space="preserve"> be a corresponding foreign key in </w:t>
+      </w:r>
       <m:oMath>
         <m:sSub>
           <m:sSubPr>
@@ -13094,27 +12339,7 @@
           <w:szCs w:val="24"/>
           <w:lang w:eastAsia="zh-CN"/>
         </w:rPr>
-        <w:t xml:space="preserve">//Decide on the </w:t>
-      </w:r>
-      <w:proofErr w:type="spellStart"/>
-      <w:r>
-        <w:rPr>
-          <w:rFonts w:ascii="Times New Roman" w:hAnsi="Times New Roman" w:cs="Times New Roman"/>
-          <w:sz w:val="24"/>
-          <w:szCs w:val="24"/>
-          <w:lang w:eastAsia="zh-CN"/>
-        </w:rPr>
-        <w:t>the</w:t>
-      </w:r>
-      <w:proofErr w:type="spellEnd"/>
-      <w:r>
-        <w:rPr>
-          <w:rFonts w:ascii="Times New Roman" w:hAnsi="Times New Roman" w:cs="Times New Roman"/>
-          <w:sz w:val="24"/>
-          <w:szCs w:val="24"/>
-          <w:lang w:eastAsia="zh-CN"/>
-        </w:rPr>
-        <w:t xml:space="preserve"> minimum and maximum cardinalities on the </w:t>
+        <w:t xml:space="preserve">//Decide on the the minimum and maximum cardinalities on the </w:t>
       </w:r>
       <m:oMath>
         <m:sSub>
@@ -13193,27 +12418,7 @@
           <w:lang w:eastAsia="zh-CN"/>
         </w:rPr>
         <w:tab/>
-        <w:t xml:space="preserve">If </w:t>
-      </w:r>
-      <w:proofErr w:type="gramStart"/>
-      <w:r>
-        <w:rPr>
-          <w:rFonts w:ascii="Times New Roman" w:hAnsi="Times New Roman" w:cs="Times New Roman"/>
-          <w:sz w:val="24"/>
-          <w:szCs w:val="24"/>
-          <w:lang w:eastAsia="zh-CN"/>
-        </w:rPr>
-        <w:t>size(</w:t>
-      </w:r>
-      <w:proofErr w:type="gramEnd"/>
-      <w:r>
-        <w:rPr>
-          <w:rFonts w:ascii="Times New Roman" w:hAnsi="Times New Roman" w:cs="Times New Roman"/>
-          <w:sz w:val="24"/>
-          <w:szCs w:val="24"/>
-          <w:lang w:eastAsia="zh-CN"/>
-        </w:rPr>
-        <w:t>P) = size(</w:t>
+        <w:t>If size(P) = size(</w:t>
       </w:r>
       <m:oMath>
         <m:sSub>
@@ -13448,19 +12653,8 @@
           <w:szCs w:val="24"/>
           <w:lang w:eastAsia="zh-CN"/>
         </w:rPr>
-        <w:t xml:space="preserve"> side and its cardinality is </w:t>
-      </w:r>
-      <w:proofErr w:type="gramStart"/>
-      <w:r>
-        <w:rPr>
-          <w:rFonts w:ascii="Times New Roman" w:hAnsi="Times New Roman" w:cs="Times New Roman"/>
-          <w:sz w:val="24"/>
-          <w:szCs w:val="24"/>
-          <w:lang w:eastAsia="zh-CN"/>
-        </w:rPr>
-        <w:t>1.;</w:t>
-      </w:r>
-      <w:proofErr w:type="gramEnd"/>
+        <w:t xml:space="preserve"> side and its cardinality is 1.;</w:t>
+      </w:r>
     </w:p>
     <w:p>
       <w:pPr>
@@ -13638,27 +12832,7 @@
           <w:szCs w:val="24"/>
           <w:lang w:eastAsia="zh-CN"/>
         </w:rPr>
-        <w:t>) as op</w:t>
-      </w:r>
-      <w:proofErr w:type="spellStart"/>
-      <w:r>
-        <w:rPr>
-          <w:rFonts w:ascii="Times New Roman" w:hAnsi="Times New Roman" w:cs="Times New Roman"/>
-          <w:sz w:val="24"/>
-          <w:szCs w:val="24"/>
-          <w:lang w:eastAsia="zh-CN"/>
-        </w:rPr>
-        <w:t>tional</w:t>
-      </w:r>
-      <w:proofErr w:type="spellEnd"/>
-      <w:r>
-        <w:rPr>
-          <w:rFonts w:ascii="Times New Roman" w:hAnsi="Times New Roman" w:cs="Times New Roman"/>
-          <w:sz w:val="24"/>
-          <w:szCs w:val="24"/>
-          <w:lang w:eastAsia="zh-CN"/>
-        </w:rPr>
-        <w:t xml:space="preserve"> from the </w:t>
+        <w:t xml:space="preserve">) as optional from the </w:t>
       </w:r>
       <m:oMath>
         <m:sSub>
@@ -13703,19 +12877,8 @@
           <w:szCs w:val="24"/>
           <w:lang w:eastAsia="zh-CN"/>
         </w:rPr>
-        <w:t xml:space="preserve"> side and its cardinality is 0 or </w:t>
-      </w:r>
-      <w:proofErr w:type="gramStart"/>
-      <w:r>
-        <w:rPr>
-          <w:rFonts w:ascii="Times New Roman" w:hAnsi="Times New Roman" w:cs="Times New Roman"/>
-          <w:sz w:val="24"/>
-          <w:szCs w:val="24"/>
-          <w:lang w:eastAsia="zh-CN"/>
-        </w:rPr>
-        <w:t>1.;</w:t>
-      </w:r>
-      <w:proofErr w:type="gramEnd"/>
+        <w:t xml:space="preserve"> side and its cardinality is 0 or 1.;</w:t>
+      </w:r>
     </w:p>
     <w:p>
       <w:pPr>
@@ -13749,18 +12912,8 @@
           <w:lang w:eastAsia="zh-CN"/>
         </w:rPr>
         <w:tab/>
-      </w:r>
-      <w:proofErr w:type="spellStart"/>
-      <w:r>
-        <w:rPr>
-          <w:rFonts w:ascii="Times New Roman" w:hAnsi="Times New Roman" w:cs="Times New Roman"/>
-          <w:sz w:val="24"/>
-          <w:szCs w:val="24"/>
-          <w:lang w:eastAsia="zh-CN"/>
-        </w:rPr>
         <w:t>EndIf</w:t>
       </w:r>
-      <w:proofErr w:type="spellEnd"/>
     </w:p>
     <w:p>
       <w:pPr>
@@ -13783,27 +12936,7 @@
           <w:szCs w:val="24"/>
           <w:lang w:eastAsia="zh-CN"/>
         </w:rPr>
-        <w:t xml:space="preserve">//Decide on the </w:t>
-      </w:r>
-      <w:proofErr w:type="spellStart"/>
-      <w:r>
-        <w:rPr>
-          <w:rFonts w:ascii="Times New Roman" w:hAnsi="Times New Roman" w:cs="Times New Roman"/>
-          <w:sz w:val="24"/>
-          <w:szCs w:val="24"/>
-          <w:lang w:eastAsia="zh-CN"/>
-        </w:rPr>
-        <w:t>the</w:t>
-      </w:r>
-      <w:proofErr w:type="spellEnd"/>
-      <w:r>
-        <w:rPr>
-          <w:rFonts w:ascii="Times New Roman" w:hAnsi="Times New Roman" w:cs="Times New Roman"/>
-          <w:sz w:val="24"/>
-          <w:szCs w:val="24"/>
-          <w:lang w:eastAsia="zh-CN"/>
-        </w:rPr>
-        <w:t xml:space="preserve"> minimum and maximum cardinalities on the </w:t>
+        <w:t xml:space="preserve">//Decide on the the minimum and maximum cardinalities on the </w:t>
       </w:r>
       <m:oMath>
         <m:sSub>
@@ -13882,27 +13015,7 @@
           <w:lang w:eastAsia="zh-CN"/>
         </w:rPr>
         <w:tab/>
-        <w:t xml:space="preserve">If </w:t>
-      </w:r>
-      <w:proofErr w:type="gramStart"/>
-      <w:r>
-        <w:rPr>
-          <w:rFonts w:ascii="Times New Roman" w:hAnsi="Times New Roman" w:cs="Times New Roman"/>
-          <w:sz w:val="24"/>
-          <w:szCs w:val="24"/>
-          <w:lang w:eastAsia="zh-CN"/>
-        </w:rPr>
-        <w:t>size(</w:t>
-      </w:r>
-      <w:proofErr w:type="gramEnd"/>
-      <w:r>
-        <w:rPr>
-          <w:rFonts w:ascii="Times New Roman" w:hAnsi="Times New Roman" w:cs="Times New Roman"/>
-          <w:sz w:val="24"/>
-          <w:szCs w:val="24"/>
-          <w:lang w:eastAsia="zh-CN"/>
-        </w:rPr>
-        <w:t>P) &lt; size(</w:t>
+        <w:t>If size(P) &lt; size(</w:t>
       </w:r>
       <m:oMath>
         <m:r>
@@ -13965,27 +13078,7 @@
           <w:lang w:eastAsia="zh-CN"/>
         </w:rPr>
         <w:tab/>
-        <w:t xml:space="preserve">If </w:t>
-      </w:r>
-      <w:proofErr w:type="gramStart"/>
-      <w:r>
-        <w:rPr>
-          <w:rFonts w:ascii="Times New Roman" w:hAnsi="Times New Roman" w:cs="Times New Roman"/>
-          <w:sz w:val="24"/>
-          <w:szCs w:val="24"/>
-          <w:lang w:eastAsia="zh-CN"/>
-        </w:rPr>
-        <w:t>size(</w:t>
-      </w:r>
-      <w:proofErr w:type="gramEnd"/>
-      <w:r>
-        <w:rPr>
-          <w:rFonts w:ascii="Times New Roman" w:hAnsi="Times New Roman" w:cs="Times New Roman"/>
-          <w:sz w:val="24"/>
-          <w:szCs w:val="24"/>
-          <w:lang w:eastAsia="zh-CN"/>
-        </w:rPr>
-        <w:t>P) = size(</w:t>
+        <w:t>If size(P) = size(</w:t>
       </w:r>
       <m:oMath>
         <m:sSub>
@@ -14252,19 +13345,8 @@
           <w:szCs w:val="24"/>
           <w:lang w:eastAsia="zh-CN"/>
         </w:rPr>
-        <w:t xml:space="preserve"> </w:t>
-      </w:r>
-      <w:proofErr w:type="gramStart"/>
-      <w:r>
-        <w:rPr>
-          <w:rFonts w:ascii="Times New Roman" w:hAnsi="Times New Roman" w:cs="Times New Roman"/>
-          <w:sz w:val="24"/>
-          <w:szCs w:val="24"/>
-          <w:lang w:eastAsia="zh-CN"/>
-        </w:rPr>
-        <w:t>1.;</w:t>
-      </w:r>
-      <w:proofErr w:type="gramEnd"/>
+        <w:t xml:space="preserve"> 1.;</w:t>
+      </w:r>
     </w:p>
     <w:p>
       <w:pPr>
@@ -14501,19 +13583,8 @@
           <w:szCs w:val="24"/>
           <w:lang w:eastAsia="zh-CN"/>
         </w:rPr>
-        <w:t xml:space="preserve"> </w:t>
-      </w:r>
-      <w:proofErr w:type="gramStart"/>
-      <w:r>
-        <w:rPr>
-          <w:rFonts w:ascii="Times New Roman" w:hAnsi="Times New Roman" w:cs="Times New Roman"/>
-          <w:sz w:val="24"/>
-          <w:szCs w:val="24"/>
-          <w:lang w:eastAsia="zh-CN"/>
-        </w:rPr>
-        <w:t>0.;</w:t>
-      </w:r>
-      <w:proofErr w:type="gramEnd"/>
+        <w:t xml:space="preserve"> 0.;</w:t>
+      </w:r>
       <w:r>
         <w:rPr>
           <w:rFonts w:ascii="Times New Roman" w:hAnsi="Times New Roman" w:cs="Times New Roman"/>
@@ -14548,7 +13619,6 @@
           <w:lang w:eastAsia="zh-CN"/>
         </w:rPr>
       </w:pPr>
-      <w:proofErr w:type="spellStart"/>
       <w:r>
         <w:rPr>
           <w:rFonts w:ascii="Times New Roman" w:hAnsi="Times New Roman" w:cs="Times New Roman"/>
@@ -14558,7 +13628,6 @@
         </w:rPr>
         <w:t>EndIf</w:t>
       </w:r>
-      <w:proofErr w:type="spellEnd"/>
     </w:p>
     <w:p>
       <w:pPr>
@@ -14591,46 +13660,7 @@
           <w:lang w:eastAsia="zh-CN"/>
         </w:rPr>
         <w:tab/>
-      </w:r>
-      <w:proofErr w:type="spellStart"/>
-      <w:r>
-        <w:rPr>
-          <w:rFonts w:ascii="Times New Roman" w:hAnsi="Times New Roman" w:cs="Times New Roman"/>
-          <w:sz w:val="24"/>
-          <w:szCs w:val="24"/>
-          <w:lang w:eastAsia="zh-CN"/>
-        </w:rPr>
-        <w:t>ElseIf</w:t>
-      </w:r>
-      <w:proofErr w:type="spellEnd"/>
-      <w:r>
-        <w:rPr>
-          <w:rFonts w:ascii="Times New Roman" w:hAnsi="Times New Roman" w:cs="Times New Roman"/>
-          <w:sz w:val="24"/>
-          <w:szCs w:val="24"/>
-          <w:lang w:eastAsia="zh-CN"/>
-        </w:rPr>
-        <w:t xml:space="preserve"> </w:t>
-      </w:r>
-      <w:proofErr w:type="gramStart"/>
-      <w:r>
-        <w:rPr>
-          <w:rFonts w:ascii="Times New Roman" w:hAnsi="Times New Roman" w:cs="Times New Roman"/>
-          <w:sz w:val="24"/>
-          <w:szCs w:val="24"/>
-          <w:lang w:eastAsia="zh-CN"/>
-        </w:rPr>
-        <w:t>size(</w:t>
-      </w:r>
-      <w:proofErr w:type="gramEnd"/>
-      <w:r>
-        <w:rPr>
-          <w:rFonts w:ascii="Times New Roman" w:hAnsi="Times New Roman" w:cs="Times New Roman"/>
-          <w:sz w:val="24"/>
-          <w:szCs w:val="24"/>
-          <w:lang w:eastAsia="zh-CN"/>
-        </w:rPr>
-        <w:t>P) = size(</w:t>
+        <w:t>ElseIf size(P) = size(</w:t>
       </w:r>
       <m:oMath>
         <m:r>
@@ -14693,19 +13723,8 @@
           <w:lang w:eastAsia="zh-CN"/>
         </w:rPr>
         <w:tab/>
-        <w:t xml:space="preserve">If </w:t>
-      </w:r>
-      <w:proofErr w:type="gramStart"/>
-      <w:r>
-        <w:rPr>
-          <w:rFonts w:ascii="Times New Roman" w:hAnsi="Times New Roman" w:cs="Times New Roman"/>
-          <w:sz w:val="24"/>
-          <w:szCs w:val="24"/>
-          <w:lang w:eastAsia="zh-CN"/>
-        </w:rPr>
-        <w:t>size(</w:t>
-      </w:r>
-      <w:proofErr w:type="gramEnd"/>
+        <w:t>If size(</w:t>
+      </w:r>
       <m:oMath>
         <m:sSub>
           <m:sSubPr>
@@ -14968,19 +13987,8 @@
           <w:szCs w:val="24"/>
           <w:lang w:eastAsia="zh-CN"/>
         </w:rPr>
-        <w:t xml:space="preserve"> side and its cardinality is </w:t>
-      </w:r>
-      <w:proofErr w:type="gramStart"/>
-      <w:r>
-        <w:rPr>
-          <w:rFonts w:ascii="Times New Roman" w:hAnsi="Times New Roman" w:cs="Times New Roman"/>
-          <w:sz w:val="24"/>
-          <w:szCs w:val="24"/>
-          <w:lang w:eastAsia="zh-CN"/>
-        </w:rPr>
-        <w:t>1.;</w:t>
-      </w:r>
-      <w:proofErr w:type="gramEnd"/>
+        <w:t xml:space="preserve"> side and its cardinality is 1.;</w:t>
+      </w:r>
     </w:p>
     <w:p>
       <w:pPr>
@@ -15221,19 +14229,8 @@
           <w:szCs w:val="24"/>
           <w:lang w:eastAsia="zh-CN"/>
         </w:rPr>
-        <w:t xml:space="preserve"> side and its cardinality is 0 or </w:t>
-      </w:r>
-      <w:proofErr w:type="gramStart"/>
-      <w:r>
-        <w:rPr>
-          <w:rFonts w:ascii="Times New Roman" w:hAnsi="Times New Roman" w:cs="Times New Roman"/>
-          <w:sz w:val="24"/>
-          <w:szCs w:val="24"/>
-          <w:lang w:eastAsia="zh-CN"/>
-        </w:rPr>
-        <w:t>1.;</w:t>
-      </w:r>
-      <w:proofErr w:type="gramEnd"/>
+        <w:t xml:space="preserve"> side and its cardinality is 0 or 1.;</w:t>
+      </w:r>
     </w:p>
     <w:p>
       <w:pPr>
@@ -15275,18 +14272,8 @@
           <w:lang w:eastAsia="zh-CN"/>
         </w:rPr>
         <w:tab/>
-      </w:r>
-      <w:proofErr w:type="spellStart"/>
-      <w:r>
-        <w:rPr>
-          <w:rFonts w:ascii="Times New Roman" w:hAnsi="Times New Roman" w:cs="Times New Roman"/>
-          <w:sz w:val="24"/>
-          <w:szCs w:val="24"/>
-          <w:lang w:eastAsia="zh-CN"/>
-        </w:rPr>
         <w:t>EndIf</w:t>
       </w:r>
-      <w:proofErr w:type="spellEnd"/>
     </w:p>
     <w:p>
       <w:pPr>
@@ -15319,18 +14306,8 @@
           <w:lang w:eastAsia="zh-CN"/>
         </w:rPr>
         <w:tab/>
-      </w:r>
-      <w:proofErr w:type="spellStart"/>
-      <w:r>
-        <w:rPr>
-          <w:rFonts w:ascii="Times New Roman" w:hAnsi="Times New Roman" w:cs="Times New Roman"/>
-          <w:sz w:val="24"/>
-          <w:szCs w:val="24"/>
-          <w:lang w:eastAsia="zh-CN"/>
-        </w:rPr>
         <w:t>EndIf</w:t>
       </w:r>
-      <w:proofErr w:type="spellEnd"/>
     </w:p>
     <w:p>
       <w:pPr>
@@ -15354,18 +14331,8 @@
           <w:lang w:eastAsia="zh-CN"/>
         </w:rPr>
         <w:tab/>
-      </w:r>
-      <w:proofErr w:type="spellStart"/>
-      <w:r>
-        <w:rPr>
-          <w:rFonts w:ascii="Times New Roman" w:hAnsi="Times New Roman" w:cs="Times New Roman"/>
-          <w:sz w:val="24"/>
-          <w:szCs w:val="24"/>
-          <w:lang w:eastAsia="zh-CN"/>
-        </w:rPr>
         <w:t>EndFor</w:t>
       </w:r>
-      <w:proofErr w:type="spellEnd"/>
     </w:p>
     <w:p>
       <w:pPr>
@@ -15382,7 +14349,6 @@
           <w:lang w:eastAsia="zh-CN"/>
         </w:rPr>
       </w:pPr>
-      <w:proofErr w:type="spellStart"/>
       <w:r>
         <w:rPr>
           <w:rFonts w:ascii="Times New Roman" w:hAnsi="Times New Roman" w:cs="Times New Roman"/>
@@ -15393,7 +14359,6 @@
         </w:rPr>
         <w:t>EndAlgorithm</w:t>
       </w:r>
-      <w:proofErr w:type="spellEnd"/>
     </w:p>
     <w:p>
       <w:pPr>
@@ -15477,7 +14442,6 @@
           </m:sub>
         </m:sSub>
       </m:oMath>
-      <w:proofErr w:type="gramStart"/>
       <w:r>
         <w:rPr>
           <w:rFonts w:ascii="Times New Roman" w:hAnsi="Times New Roman" w:cs="Times New Roman"/>
@@ -15487,7 +14451,6 @@
         </w:rPr>
         <w:t xml:space="preserve">, </w:t>
       </w:r>
-      <w:proofErr w:type="gramEnd"/>
       <m:oMath>
         <m:sSub>
           <m:sSubPr>
@@ -15735,25 +14698,7 @@
           <w:sz w:val="24"/>
           <w:szCs w:val="24"/>
         </w:rPr>
-        <w:t xml:space="preserve">is the tail of a 1:1 link. The algorithm eliminates the symmetric link directed </w:t>
-      </w:r>
-      <w:proofErr w:type="spellStart"/>
-      <w:r>
-        <w:rPr>
-          <w:rFonts w:ascii="Times New Roman" w:hAnsi="Times New Roman" w:cs="Times New Roman"/>
-          <w:sz w:val="24"/>
-          <w:szCs w:val="24"/>
-        </w:rPr>
-        <w:t>out-of</w:t>
-      </w:r>
-      <w:proofErr w:type="spellEnd"/>
-      <w:r>
-        <w:rPr>
-          <w:rFonts w:ascii="Times New Roman" w:hAnsi="Times New Roman" w:cs="Times New Roman"/>
-          <w:sz w:val="24"/>
-          <w:szCs w:val="24"/>
-        </w:rPr>
-        <w:t xml:space="preserve"> the node that satisfies this property, if any. Otherwise, Algorithm 3 checks whether </w:t>
+        <w:t xml:space="preserve">is the tail of a 1:1 link. The algorithm eliminates the symmetric link directed out-of the node that satisfies this property, if any. Otherwise, Algorithm 3 checks whether </w:t>
       </w:r>
       <m:oMath>
         <m:sSub>
@@ -15935,7 +14880,6 @@
         </w:rPr>
         <w:t xml:space="preserve">The two tables </w:t>
       </w:r>
-      <w:proofErr w:type="spellStart"/>
       <w:r>
         <w:rPr>
           <w:rFonts w:ascii="Times New Roman" w:hAnsi="Times New Roman" w:cs="Times New Roman"/>
@@ -15946,7 +14890,6 @@
         </w:rPr>
         <w:t>ForeignKeys</w:t>
       </w:r>
-      <w:proofErr w:type="spellEnd"/>
       <w:r>
         <w:rPr>
           <w:rFonts w:ascii="Times New Roman" w:hAnsi="Times New Roman" w:cs="Times New Roman"/>
@@ -15956,7 +14899,6 @@
         </w:rPr>
         <w:t xml:space="preserve"> and </w:t>
       </w:r>
-      <w:proofErr w:type="spellStart"/>
       <w:r>
         <w:rPr>
           <w:rFonts w:ascii="Times New Roman" w:hAnsi="Times New Roman" w:cs="Times New Roman"/>
@@ -15965,18 +14907,7 @@
           <w:szCs w:val="24"/>
           <w:lang w:eastAsia="zh-CN"/>
         </w:rPr>
-        <w:t>CandidateKeys</w:t>
-      </w:r>
-      <w:proofErr w:type="spellEnd"/>
-      <w:r>
-        <w:rPr>
-          <w:rFonts w:ascii="Times New Roman" w:hAnsi="Times New Roman" w:cs="Times New Roman"/>
-          <w:i/>
-          <w:sz w:val="24"/>
-          <w:szCs w:val="24"/>
-          <w:lang w:eastAsia="zh-CN"/>
-        </w:rPr>
-        <w:t>.</w:t>
+        <w:t>CandidateKeys.</w:t>
       </w:r>
     </w:p>
     <w:p>
@@ -16012,7 +14943,6 @@
         </w:rPr>
         <w:t xml:space="preserve">The partial optimized </w:t>
       </w:r>
-      <w:proofErr w:type="spellStart"/>
       <w:r>
         <w:rPr>
           <w:rFonts w:ascii="Times New Roman" w:hAnsi="Times New Roman" w:cs="Times New Roman"/>
@@ -16021,18 +14951,7 @@
           <w:szCs w:val="24"/>
           <w:lang w:eastAsia="zh-CN"/>
         </w:rPr>
-        <w:t>ForeignKeys</w:t>
-      </w:r>
-      <w:proofErr w:type="spellEnd"/>
-      <w:r>
-        <w:rPr>
-          <w:rFonts w:ascii="Times New Roman" w:hAnsi="Times New Roman" w:cs="Times New Roman"/>
-          <w:i/>
-          <w:sz w:val="24"/>
-          <w:szCs w:val="24"/>
-          <w:lang w:eastAsia="zh-CN"/>
-        </w:rPr>
-        <w:t xml:space="preserve"> </w:t>
+        <w:t xml:space="preserve">ForeignKeys </w:t>
       </w:r>
       <w:r>
         <w:rPr>
@@ -16153,7 +15072,6 @@
         </w:rPr>
         <w:t xml:space="preserve"> in </w:t>
       </w:r>
-      <w:proofErr w:type="spellStart"/>
       <w:r>
         <w:rPr>
           <w:rFonts w:ascii="Times New Roman" w:hAnsi="Times New Roman" w:cs="Times New Roman"/>
@@ -16162,18 +15080,7 @@
           <w:szCs w:val="24"/>
           <w:lang w:eastAsia="zh-CN"/>
         </w:rPr>
-        <w:t>ForeignKeys</w:t>
-      </w:r>
-      <w:proofErr w:type="spellEnd"/>
-      <w:r>
-        <w:rPr>
-          <w:rFonts w:ascii="Times New Roman" w:hAnsi="Times New Roman" w:cs="Times New Roman"/>
-          <w:i/>
-          <w:sz w:val="24"/>
-          <w:szCs w:val="24"/>
-          <w:lang w:eastAsia="zh-CN"/>
-        </w:rPr>
-        <w:t xml:space="preserve"> </w:t>
+        <w:t xml:space="preserve">ForeignKeys </w:t>
       </w:r>
       <w:r>
         <w:rPr>
@@ -16342,19 +15249,8 @@
           <w:szCs w:val="24"/>
           <w:lang w:eastAsia="zh-CN"/>
         </w:rPr>
-        <w:t xml:space="preserve"> be a corresponding foreign key in any relation, </w:t>
-      </w:r>
-      <w:proofErr w:type="gramStart"/>
-      <w:r>
-        <w:rPr>
-          <w:rFonts w:ascii="Times New Roman" w:hAnsi="Times New Roman" w:cs="Times New Roman"/>
-          <w:sz w:val="24"/>
-          <w:szCs w:val="24"/>
-          <w:lang w:eastAsia="zh-CN"/>
-        </w:rPr>
-        <w:t xml:space="preserve">say  </w:t>
-      </w:r>
-      <w:proofErr w:type="gramEnd"/>
+        <w:t xml:space="preserve"> be a corresponding foreign key in any relation, say  </w:t>
+      </w:r>
       <m:oMath>
         <m:sSub>
           <m:sSubPr>
@@ -16629,7 +15525,6 @@
         </w:rPr>
         <w:t xml:space="preserve"> appear in </w:t>
       </w:r>
-      <w:proofErr w:type="spellStart"/>
       <w:r>
         <w:rPr>
           <w:rFonts w:ascii="Times New Roman" w:hAnsi="Times New Roman" w:cs="Times New Roman"/>
@@ -16640,7 +15535,6 @@
         </w:rPr>
         <w:t>ForeignKeys</w:t>
       </w:r>
-      <w:proofErr w:type="spellEnd"/>
       <w:r>
         <w:rPr>
           <w:rFonts w:ascii="Times New Roman" w:hAnsi="Times New Roman" w:cs="Times New Roman"/>
@@ -16808,7 +15702,6 @@
           </m:sub>
         </m:sSub>
       </m:oMath>
-      <w:proofErr w:type="gramStart"/>
       <w:r>
         <w:rPr>
           <w:rFonts w:ascii="Times New Roman" w:hAnsi="Times New Roman" w:cs="Times New Roman"/>
@@ -16818,7 +15711,6 @@
         </w:rPr>
         <w:t xml:space="preserve">, </w:t>
       </w:r>
-      <w:proofErr w:type="gramEnd"/>
       <m:oMath>
         <m:sSub>
           <m:sSubPr>
@@ -16896,26 +15788,7 @@
           <w:lang w:eastAsia="zh-CN"/>
         </w:rPr>
         <w:tab/>
-      </w:r>
-      <w:proofErr w:type="spellStart"/>
-      <w:r>
-        <w:rPr>
-          <w:rFonts w:ascii="Times New Roman" w:hAnsi="Times New Roman" w:cs="Times New Roman"/>
-          <w:sz w:val="24"/>
-          <w:szCs w:val="24"/>
-          <w:lang w:eastAsia="zh-CN"/>
-        </w:rPr>
-        <w:t>ElseIf</w:t>
-      </w:r>
-      <w:proofErr w:type="spellEnd"/>
-      <w:r>
-        <w:rPr>
-          <w:rFonts w:ascii="Times New Roman" w:hAnsi="Times New Roman" w:cs="Times New Roman"/>
-          <w:sz w:val="24"/>
-          <w:szCs w:val="24"/>
-          <w:lang w:eastAsia="zh-CN"/>
-        </w:rPr>
-        <w:t xml:space="preserve"> </w:t>
+        <w:t xml:space="preserve">ElseIf </w:t>
       </w:r>
       <m:oMath>
         <m:sSub>
@@ -17041,7 +15914,6 @@
           </m:sub>
         </m:sSub>
       </m:oMath>
-      <w:proofErr w:type="gramStart"/>
       <w:r>
         <w:rPr>
           <w:rFonts w:ascii="Times New Roman" w:hAnsi="Times New Roman" w:cs="Times New Roman"/>
@@ -17051,7 +15923,6 @@
         </w:rPr>
         <w:t xml:space="preserve">, </w:t>
       </w:r>
-      <w:proofErr w:type="gramEnd"/>
       <m:oMath>
         <m:sSub>
           <m:sSubPr>
@@ -17264,7 +16135,6 @@
         </w:rPr>
         <w:t xml:space="preserve"> in </w:t>
       </w:r>
-      <w:proofErr w:type="spellStart"/>
       <w:r>
         <w:rPr>
           <w:rFonts w:ascii="Times New Roman" w:hAnsi="Times New Roman" w:cs="Times New Roman"/>
@@ -17275,7 +16145,6 @@
         </w:rPr>
         <w:t>CandidateKeys</w:t>
       </w:r>
-      <w:proofErr w:type="spellEnd"/>
       <w:r>
         <w:rPr>
           <w:rFonts w:ascii="Times New Roman" w:hAnsi="Times New Roman" w:cs="Times New Roman"/>
@@ -17425,7 +16294,6 @@
         <w:tab/>
         <w:t xml:space="preserve">Remove from </w:t>
       </w:r>
-      <w:proofErr w:type="spellStart"/>
       <w:r>
         <w:rPr>
           <w:rFonts w:ascii="Times New Roman" w:hAnsi="Times New Roman" w:cs="Times New Roman"/>
@@ -17434,18 +16302,7 @@
           <w:szCs w:val="24"/>
           <w:lang w:eastAsia="zh-CN"/>
         </w:rPr>
-        <w:t>ForeignKeys</w:t>
-      </w:r>
-      <w:proofErr w:type="spellEnd"/>
-      <w:r>
-        <w:rPr>
-          <w:rFonts w:ascii="Times New Roman" w:hAnsi="Times New Roman" w:cs="Times New Roman"/>
-          <w:i/>
-          <w:sz w:val="24"/>
-          <w:szCs w:val="24"/>
-          <w:lang w:eastAsia="zh-CN"/>
-        </w:rPr>
-        <w:t xml:space="preserve"> </w:t>
+        <w:t xml:space="preserve">ForeignKeys </w:t>
       </w:r>
       <w:r>
         <w:rPr>
@@ -17499,19 +16356,8 @@
           <w:szCs w:val="24"/>
           <w:lang w:eastAsia="zh-CN"/>
         </w:rPr>
-        <w:t xml:space="preserve"> appears as a candidate key </w:t>
-      </w:r>
-      <w:proofErr w:type="gramStart"/>
-      <w:r>
-        <w:rPr>
-          <w:rFonts w:ascii="Times New Roman" w:hAnsi="Times New Roman" w:cs="Times New Roman"/>
-          <w:sz w:val="24"/>
-          <w:szCs w:val="24"/>
-          <w:lang w:eastAsia="zh-CN"/>
-        </w:rPr>
-        <w:t xml:space="preserve">of </w:t>
-      </w:r>
-      <w:proofErr w:type="gramEnd"/>
+        <w:t xml:space="preserve"> appears as a candidate key of </w:t>
+      </w:r>
       <m:oMath>
         <m:sSub>
           <m:sSubPr>
@@ -17598,26 +16444,7 @@
           <w:lang w:eastAsia="zh-CN"/>
         </w:rPr>
         <w:tab/>
-      </w:r>
-      <w:proofErr w:type="spellStart"/>
-      <w:r>
-        <w:rPr>
-          <w:rFonts w:ascii="Times New Roman" w:hAnsi="Times New Roman" w:cs="Times New Roman"/>
-          <w:sz w:val="24"/>
-          <w:szCs w:val="24"/>
-          <w:lang w:eastAsia="zh-CN"/>
-        </w:rPr>
-        <w:t>ElseIf</w:t>
-      </w:r>
-      <w:proofErr w:type="spellEnd"/>
-      <w:r>
-        <w:rPr>
-          <w:rFonts w:ascii="Times New Roman" w:hAnsi="Times New Roman" w:cs="Times New Roman"/>
-          <w:sz w:val="24"/>
-          <w:szCs w:val="24"/>
-          <w:lang w:eastAsia="zh-CN"/>
-        </w:rPr>
-        <w:t xml:space="preserve"> </w:t>
+        <w:t xml:space="preserve">ElseIf </w:t>
       </w:r>
       <m:oMath>
         <m:sSub>
@@ -17716,7 +16543,6 @@
         <w:tab/>
         <w:t xml:space="preserve">Remove from </w:t>
       </w:r>
-      <w:proofErr w:type="spellStart"/>
       <w:r>
         <w:rPr>
           <w:rFonts w:ascii="Times New Roman" w:hAnsi="Times New Roman" w:cs="Times New Roman"/>
@@ -17725,18 +16551,7 @@
           <w:szCs w:val="24"/>
           <w:lang w:eastAsia="zh-CN"/>
         </w:rPr>
-        <w:t>ForeignKeys</w:t>
-      </w:r>
-      <w:proofErr w:type="spellEnd"/>
-      <w:r>
-        <w:rPr>
-          <w:rFonts w:ascii="Times New Roman" w:hAnsi="Times New Roman" w:cs="Times New Roman"/>
-          <w:i/>
-          <w:sz w:val="24"/>
-          <w:szCs w:val="24"/>
-          <w:lang w:eastAsia="zh-CN"/>
-        </w:rPr>
-        <w:t xml:space="preserve"> </w:t>
+        <w:t xml:space="preserve">ForeignKeys </w:t>
       </w:r>
       <w:r>
         <w:rPr>
@@ -17931,19 +16746,8 @@
           <w:lang w:eastAsia="zh-CN"/>
         </w:rPr>
         <w:tab/>
-        <w:t xml:space="preserve">Consult user to suggest </w:t>
-      </w:r>
-      <w:proofErr w:type="gramStart"/>
-      <w:r>
-        <w:rPr>
-          <w:rFonts w:ascii="Times New Roman" w:hAnsi="Times New Roman" w:cs="Times New Roman"/>
-          <w:sz w:val="24"/>
-          <w:szCs w:val="24"/>
-          <w:lang w:eastAsia="zh-CN"/>
-        </w:rPr>
-        <w:t xml:space="preserve">relation </w:t>
-      </w:r>
-      <w:proofErr w:type="gramEnd"/>
+        <w:t xml:space="preserve">Consult user to suggest relation </w:t>
+      </w:r>
       <m:oMath>
         <m:sSub>
           <m:sSubPr>
@@ -18140,18 +16944,8 @@
           <w:lang w:eastAsia="zh-CN"/>
         </w:rPr>
         <w:tab/>
-      </w:r>
-      <w:proofErr w:type="spellStart"/>
-      <w:r>
-        <w:rPr>
-          <w:rFonts w:ascii="Times New Roman" w:hAnsi="Times New Roman" w:cs="Times New Roman"/>
-          <w:sz w:val="24"/>
-          <w:szCs w:val="24"/>
-          <w:lang w:eastAsia="zh-CN"/>
-        </w:rPr>
         <w:t>EndIf</w:t>
       </w:r>
-      <w:proofErr w:type="spellEnd"/>
     </w:p>
     <w:p>
       <w:pPr>
@@ -18184,18 +16978,8 @@
           <w:lang w:eastAsia="zh-CN"/>
         </w:rPr>
         <w:tab/>
-      </w:r>
-      <w:proofErr w:type="spellStart"/>
-      <w:r>
-        <w:rPr>
-          <w:rFonts w:ascii="Times New Roman" w:hAnsi="Times New Roman" w:cs="Times New Roman"/>
-          <w:sz w:val="24"/>
-          <w:szCs w:val="24"/>
-          <w:lang w:eastAsia="zh-CN"/>
-        </w:rPr>
         <w:t>EndIf</w:t>
       </w:r>
-      <w:proofErr w:type="spellEnd"/>
     </w:p>
     <w:p>
       <w:pPr>
@@ -18219,18 +17003,8 @@
           <w:lang w:eastAsia="zh-CN"/>
         </w:rPr>
         <w:tab/>
-      </w:r>
-      <w:proofErr w:type="spellStart"/>
-      <w:r>
-        <w:rPr>
-          <w:rFonts w:ascii="Times New Roman" w:hAnsi="Times New Roman" w:cs="Times New Roman"/>
-          <w:sz w:val="24"/>
-          <w:szCs w:val="24"/>
-          <w:lang w:eastAsia="zh-CN"/>
-        </w:rPr>
         <w:t>EndIf</w:t>
       </w:r>
-      <w:proofErr w:type="spellEnd"/>
     </w:p>
     <w:p>
       <w:pPr>
@@ -18246,7 +17020,6 @@
           <w:lang w:eastAsia="zh-CN"/>
         </w:rPr>
       </w:pPr>
-      <w:proofErr w:type="spellStart"/>
       <w:r>
         <w:rPr>
           <w:rFonts w:ascii="Times New Roman" w:hAnsi="Times New Roman" w:cs="Times New Roman"/>
@@ -18256,7 +17029,6 @@
         </w:rPr>
         <w:t>EndFor</w:t>
       </w:r>
-      <w:proofErr w:type="spellEnd"/>
     </w:p>
     <w:p>
       <w:pPr>
@@ -18273,7 +17045,6 @@
           <w:lang w:eastAsia="zh-CN"/>
         </w:rPr>
       </w:pPr>
-      <w:proofErr w:type="spellStart"/>
       <w:r>
         <w:rPr>
           <w:rFonts w:ascii="Times New Roman" w:hAnsi="Times New Roman" w:cs="Times New Roman"/>
@@ -18284,7 +17055,6 @@
         </w:rPr>
         <w:t>EndAlgorithm</w:t>
       </w:r>
-      <w:proofErr w:type="spellEnd"/>
     </w:p>
     <w:p>
       <w:pPr>
@@ -18557,7 +17327,6 @@
         </w:rPr>
         <w:t xml:space="preserve">The optimized </w:t>
       </w:r>
-      <w:proofErr w:type="spellStart"/>
       <w:r>
         <w:rPr>
           <w:rFonts w:ascii="Times New Roman" w:hAnsi="Times New Roman" w:cs="Times New Roman"/>
@@ -18568,7 +17337,6 @@
         </w:rPr>
         <w:t>ForeignKeys</w:t>
       </w:r>
-      <w:proofErr w:type="spellEnd"/>
       <w:r>
         <w:rPr>
           <w:rFonts w:ascii="Times New Roman" w:hAnsi="Times New Roman" w:cs="Times New Roman"/>
@@ -18620,47 +17388,7 @@
           <w:szCs w:val="24"/>
           <w:lang w:eastAsia="zh-CN"/>
         </w:rPr>
-        <w:t>Relationships with attributes, M</w:t>
-      </w:r>
-      <w:proofErr w:type="gramStart"/>
-      <w:r>
-        <w:rPr>
-          <w:rFonts w:ascii="Times New Roman" w:hAnsi="Times New Roman" w:cs="Times New Roman"/>
-          <w:sz w:val="24"/>
-          <w:szCs w:val="24"/>
-          <w:lang w:eastAsia="zh-CN"/>
-        </w:rPr>
-        <w:t>:M</w:t>
-      </w:r>
-      <w:proofErr w:type="gramEnd"/>
-      <w:r>
-        <w:rPr>
-          <w:rFonts w:ascii="Times New Roman" w:hAnsi="Times New Roman" w:cs="Times New Roman"/>
-          <w:sz w:val="24"/>
-          <w:szCs w:val="24"/>
-          <w:lang w:eastAsia="zh-CN"/>
-        </w:rPr>
-        <w:t xml:space="preserve"> and n-</w:t>
-      </w:r>
-      <w:proofErr w:type="spellStart"/>
-      <w:r>
-        <w:rPr>
-          <w:rFonts w:ascii="Times New Roman" w:hAnsi="Times New Roman" w:cs="Times New Roman"/>
-          <w:sz w:val="24"/>
-          <w:szCs w:val="24"/>
-          <w:lang w:eastAsia="zh-CN"/>
-        </w:rPr>
-        <w:t>ary</w:t>
-      </w:r>
-      <w:proofErr w:type="spellEnd"/>
-      <w:r>
-        <w:rPr>
-          <w:rFonts w:ascii="Times New Roman" w:hAnsi="Times New Roman" w:cs="Times New Roman"/>
-          <w:sz w:val="24"/>
-          <w:szCs w:val="24"/>
-          <w:lang w:eastAsia="zh-CN"/>
-        </w:rPr>
-        <w:t xml:space="preserve"> relationships.</w:t>
+        <w:t>Relationships with attributes, M:M and n-ary relationships.</w:t>
       </w:r>
     </w:p>
     <w:p>
@@ -18728,7 +17456,6 @@
         <w:tab/>
         <w:t xml:space="preserve">For every relation R that appears only in the third column in </w:t>
       </w:r>
-      <w:proofErr w:type="spellStart"/>
       <w:r>
         <w:rPr>
           <w:rFonts w:ascii="Times New Roman" w:hAnsi="Times New Roman" w:cs="Times New Roman"/>
@@ -18737,18 +17464,7 @@
           <w:szCs w:val="24"/>
           <w:lang w:eastAsia="zh-CN"/>
         </w:rPr>
-        <w:t>ForeignKeys</w:t>
-      </w:r>
-      <w:proofErr w:type="spellEnd"/>
-      <w:r>
-        <w:rPr>
-          <w:rFonts w:ascii="Times New Roman" w:hAnsi="Times New Roman" w:cs="Times New Roman"/>
-          <w:i/>
-          <w:sz w:val="24"/>
-          <w:szCs w:val="24"/>
-          <w:lang w:eastAsia="zh-CN"/>
-        </w:rPr>
-        <w:t xml:space="preserve"> </w:t>
+        <w:t xml:space="preserve">ForeignKeys </w:t>
       </w:r>
       <w:r>
         <w:rPr>
@@ -18898,18 +17614,8 @@
           <w:lang w:eastAsia="zh-CN"/>
         </w:rPr>
         <w:tab/>
-      </w:r>
-      <w:proofErr w:type="gramStart"/>
-      <w:r>
-        <w:rPr>
-          <w:rFonts w:ascii="Times New Roman" w:hAnsi="Times New Roman" w:cs="Times New Roman"/>
-          <w:sz w:val="24"/>
-          <w:szCs w:val="24"/>
-          <w:lang w:eastAsia="zh-CN"/>
-        </w:rPr>
         <w:t xml:space="preserve">Let </w:t>
       </w:r>
-      <w:proofErr w:type="gramEnd"/>
       <m:oMath>
         <m:sSub>
           <m:sSubPr>
@@ -19110,19 +17816,8 @@
           <w:lang w:eastAsia="zh-CN"/>
         </w:rPr>
         <w:tab/>
-        <w:t xml:space="preserve">If the only candidate key of R is a combination of the primary keys </w:t>
-      </w:r>
-      <w:proofErr w:type="gramStart"/>
-      <w:r>
-        <w:rPr>
-          <w:rFonts w:ascii="Times New Roman" w:hAnsi="Times New Roman" w:cs="Times New Roman"/>
-          <w:sz w:val="24"/>
-          <w:szCs w:val="24"/>
-          <w:lang w:eastAsia="zh-CN"/>
-        </w:rPr>
-        <w:t xml:space="preserve">of </w:t>
-      </w:r>
-      <w:proofErr w:type="gramEnd"/>
+        <w:t xml:space="preserve">If the only candidate key of R is a combination of the primary keys of </w:t>
+      </w:r>
       <m:oMath>
         <m:sSub>
           <m:sSubPr>
@@ -19332,19 +18027,8 @@
           <w:lang w:eastAsia="zh-CN"/>
         </w:rPr>
         <w:tab/>
-        <w:t xml:space="preserve">R represents a relationship </w:t>
-      </w:r>
-      <w:proofErr w:type="gramStart"/>
-      <w:r>
-        <w:rPr>
-          <w:rFonts w:ascii="Times New Roman" w:hAnsi="Times New Roman" w:cs="Times New Roman"/>
-          <w:sz w:val="24"/>
-          <w:szCs w:val="24"/>
-          <w:lang w:eastAsia="zh-CN"/>
-        </w:rPr>
-        <w:t xml:space="preserve">between </w:t>
-      </w:r>
-      <w:proofErr w:type="gramEnd"/>
+        <w:t xml:space="preserve">R represents a relationship between </w:t>
+      </w:r>
       <m:oMath>
         <m:sSub>
           <m:sSubPr>
@@ -19545,38 +18229,8 @@
           <w:lang w:eastAsia="zh-CN"/>
         </w:rPr>
         <w:tab/>
-      </w:r>
-      <w:proofErr w:type="spellStart"/>
-      <w:r>
-        <w:rPr>
-          <w:rFonts w:ascii="Times New Roman" w:hAnsi="Times New Roman" w:cs="Times New Roman"/>
-          <w:sz w:val="24"/>
-          <w:szCs w:val="24"/>
-          <w:lang w:eastAsia="zh-CN"/>
-        </w:rPr>
-        <w:t>ElseIf</w:t>
-      </w:r>
-      <w:proofErr w:type="spellEnd"/>
-      <w:r>
-        <w:rPr>
-          <w:rFonts w:ascii="Times New Roman" w:hAnsi="Times New Roman" w:cs="Times New Roman"/>
-          <w:sz w:val="24"/>
-          <w:szCs w:val="24"/>
-          <w:lang w:eastAsia="zh-CN"/>
-        </w:rPr>
-        <w:t xml:space="preserve"> the combination of the primary keys </w:t>
-      </w:r>
-      <w:proofErr w:type="gramStart"/>
-      <w:r>
-        <w:rPr>
-          <w:rFonts w:ascii="Times New Roman" w:hAnsi="Times New Roman" w:cs="Times New Roman"/>
-          <w:sz w:val="24"/>
-          <w:szCs w:val="24"/>
-          <w:lang w:eastAsia="zh-CN"/>
-        </w:rPr>
-        <w:t xml:space="preserve">of </w:t>
-      </w:r>
-      <w:proofErr w:type="gramEnd"/>
+        <w:t xml:space="preserve">ElseIf the combination of the primary keys of </w:t>
+      </w:r>
       <m:oMath>
         <m:sSub>
           <m:sSubPr>
@@ -19924,18 +18578,8 @@
           <w:lang w:eastAsia="zh-CN"/>
         </w:rPr>
         <w:tab/>
-      </w:r>
-      <w:proofErr w:type="spellStart"/>
-      <w:r>
-        <w:rPr>
-          <w:rFonts w:ascii="Times New Roman" w:hAnsi="Times New Roman" w:cs="Times New Roman"/>
-          <w:sz w:val="24"/>
-          <w:szCs w:val="24"/>
-          <w:lang w:eastAsia="zh-CN"/>
-        </w:rPr>
         <w:t>EndIf</w:t>
       </w:r>
-      <w:proofErr w:type="spellEnd"/>
     </w:p>
     <w:p>
       <w:pPr>
@@ -20029,19 +18673,8 @@
           <w:lang w:eastAsia="zh-CN"/>
         </w:rPr>
         <w:tab/>
-        <w:t xml:space="preserve">Its cardinality </w:t>
-      </w:r>
-      <w:proofErr w:type="gramStart"/>
-      <w:r>
-        <w:rPr>
-          <w:rFonts w:ascii="Times New Roman" w:hAnsi="Times New Roman" w:cs="Times New Roman"/>
-          <w:sz w:val="24"/>
-          <w:szCs w:val="24"/>
-          <w:lang w:eastAsia="zh-CN"/>
-        </w:rPr>
-        <w:t xml:space="preserve">is </w:t>
-      </w:r>
-      <w:proofErr w:type="gramEnd"/>
+        <w:t xml:space="preserve">Its cardinality is </w:t>
+      </w:r>
       <m:oMath>
         <m:sSub>
           <m:sSubPr>
@@ -20360,27 +18993,7 @@
           <w:szCs w:val="24"/>
           <w:lang w:eastAsia="zh-CN"/>
         </w:rPr>
-        <w:t xml:space="preserve"> </w:t>
-      </w:r>
-      <w:proofErr w:type="gramStart"/>
-      <w:r>
-        <w:rPr>
-          <w:rFonts w:ascii="Times New Roman" w:hAnsi="Times New Roman" w:cs="Times New Roman"/>
-          <w:sz w:val="24"/>
-          <w:szCs w:val="24"/>
-          <w:lang w:eastAsia="zh-CN"/>
-        </w:rPr>
-        <w:t>is</w:t>
-      </w:r>
-      <w:proofErr w:type="gramEnd"/>
-      <w:r>
-        <w:rPr>
-          <w:rFonts w:ascii="Times New Roman" w:hAnsi="Times New Roman" w:cs="Times New Roman"/>
-          <w:sz w:val="24"/>
-          <w:szCs w:val="24"/>
-          <w:lang w:eastAsia="zh-CN"/>
-        </w:rPr>
-        <w:t xml:space="preserve"> 1, </w:t>
+        <w:t xml:space="preserve"> is 1, </w:t>
       </w:r>
       <w:r>
         <w:rPr>
@@ -20531,27 +19144,7 @@
           <w:szCs w:val="24"/>
           <w:lang w:eastAsia="zh-CN"/>
         </w:rPr>
-        <w:t xml:space="preserve"> </w:t>
-      </w:r>
-      <w:proofErr w:type="gramStart"/>
-      <w:r>
-        <w:rPr>
-          <w:rFonts w:ascii="Times New Roman" w:hAnsi="Times New Roman" w:cs="Times New Roman"/>
-          <w:sz w:val="24"/>
-          <w:szCs w:val="24"/>
-          <w:lang w:eastAsia="zh-CN"/>
-        </w:rPr>
-        <w:t>is</w:t>
-      </w:r>
-      <w:proofErr w:type="gramEnd"/>
-      <w:r>
-        <w:rPr>
-          <w:rFonts w:ascii="Times New Roman" w:hAnsi="Times New Roman" w:cs="Times New Roman"/>
-          <w:sz w:val="24"/>
-          <w:szCs w:val="24"/>
-          <w:lang w:eastAsia="zh-CN"/>
-        </w:rPr>
-        <w:t xml:space="preserve"> M,</w:t>
+        <w:t xml:space="preserve"> is M,</w:t>
       </w:r>
       <w:r>
         <w:rPr>
@@ -20604,18 +19197,8 @@
           <w:lang w:eastAsia="zh-CN"/>
         </w:rPr>
         <w:tab/>
-      </w:r>
-      <w:proofErr w:type="spellStart"/>
-      <w:r>
-        <w:rPr>
-          <w:rFonts w:ascii="Times New Roman" w:hAnsi="Times New Roman" w:cs="Times New Roman"/>
-          <w:sz w:val="24"/>
-          <w:szCs w:val="24"/>
-          <w:lang w:eastAsia="zh-CN"/>
-        </w:rPr>
         <w:t>EndIf</w:t>
       </w:r>
-      <w:proofErr w:type="spellEnd"/>
     </w:p>
     <w:p>
       <w:pPr>
@@ -20648,18 +19231,8 @@
           <w:lang w:eastAsia="zh-CN"/>
         </w:rPr>
         <w:tab/>
-      </w:r>
-      <w:proofErr w:type="spellStart"/>
-      <w:r>
-        <w:rPr>
-          <w:rFonts w:ascii="Times New Roman" w:hAnsi="Times New Roman" w:cs="Times New Roman"/>
-          <w:sz w:val="24"/>
-          <w:szCs w:val="24"/>
-          <w:lang w:eastAsia="zh-CN"/>
-        </w:rPr>
         <w:t>EndIf</w:t>
       </w:r>
-      <w:proofErr w:type="spellEnd"/>
     </w:p>
     <w:p>
       <w:pPr>
@@ -20683,18 +19256,8 @@
           <w:lang w:eastAsia="zh-CN"/>
         </w:rPr>
         <w:tab/>
-      </w:r>
-      <w:proofErr w:type="spellStart"/>
-      <w:r>
-        <w:rPr>
-          <w:rFonts w:ascii="Times New Roman" w:hAnsi="Times New Roman" w:cs="Times New Roman"/>
-          <w:sz w:val="24"/>
-          <w:szCs w:val="24"/>
-          <w:lang w:eastAsia="zh-CN"/>
-        </w:rPr>
         <w:t>EndFor</w:t>
       </w:r>
-      <w:proofErr w:type="spellEnd"/>
     </w:p>
     <w:p>
       <w:pPr>
@@ -20711,7 +19274,6 @@
           <w:lang w:eastAsia="zh-CN"/>
         </w:rPr>
       </w:pPr>
-      <w:proofErr w:type="spellStart"/>
       <w:r>
         <w:rPr>
           <w:rFonts w:ascii="Times New Roman" w:hAnsi="Times New Roman" w:cs="Times New Roman"/>
@@ -20722,7 +19284,6 @@
         </w:rPr>
         <w:t>EndAlgorithm</w:t>
       </w:r>
-      <w:proofErr w:type="spellEnd"/>
     </w:p>
     <w:p>
       <w:pPr>
@@ -20923,21 +19484,7 @@
               <w:rPr>
                 <w:rFonts w:ascii="Times New Roman" w:hAnsi="Times New Roman" w:cs="Times New Roman"/>
               </w:rPr>
-              <w:t xml:space="preserve">R. </w:t>
-            </w:r>
-            <w:proofErr w:type="spellStart"/>
-            <w:r>
-              <w:rPr>
-                <w:rFonts w:ascii="Times New Roman" w:hAnsi="Times New Roman" w:cs="Times New Roman"/>
-              </w:rPr>
-              <w:t>Alhajj</w:t>
-            </w:r>
-            <w:proofErr w:type="spellEnd"/>
-            <w:r>
-              <w:rPr>
-                <w:rFonts w:ascii="Times New Roman" w:hAnsi="Times New Roman" w:cs="Times New Roman"/>
-              </w:rPr>
-              <w:t xml:space="preserve">, “Extracting the Extended Entity-Relationship Model from a Legacy Relational Database”, </w:t>
+              <w:t xml:space="preserve">R. Alhajj, “Extracting the Extended Entity-Relationship Model from a Legacy Relational Database”, </w:t>
             </w:r>
             <w:r>
               <w:rPr>
@@ -20999,21 +19546,7 @@
               <w:rPr>
                 <w:rFonts w:ascii="Times New Roman" w:hAnsi="Times New Roman" w:cs="Times New Roman"/>
               </w:rPr>
-              <w:t xml:space="preserve">R. H. L. Chiang, T. M. Barren, V. C. </w:t>
-            </w:r>
-            <w:proofErr w:type="spellStart"/>
-            <w:r>
-              <w:rPr>
-                <w:rFonts w:ascii="Times New Roman" w:hAnsi="Times New Roman" w:cs="Times New Roman"/>
-              </w:rPr>
-              <w:t>Storey</w:t>
-            </w:r>
-            <w:proofErr w:type="spellEnd"/>
-            <w:r>
-              <w:rPr>
-                <w:rFonts w:ascii="Times New Roman" w:hAnsi="Times New Roman" w:cs="Times New Roman"/>
-              </w:rPr>
-              <w:t xml:space="preserve">, “Reverse Engineering of Relational Databases: Extraction of an EER Model from a Relational Database”, </w:t>
+              <w:t xml:space="preserve">R. H. L. Chiang, T. M. Barren, V. C. Storey, “Reverse Engineering of Relational Databases: Extraction of an EER Model from a Relational Database”, </w:t>
             </w:r>
             <w:r>
               <w:rPr>
@@ -21075,35 +19608,7 @@
               <w:rPr>
                 <w:rFonts w:ascii="Times New Roman" w:hAnsi="Times New Roman" w:cs="Times New Roman"/>
               </w:rPr>
-              <w:t xml:space="preserve">R. </w:t>
-            </w:r>
-            <w:proofErr w:type="spellStart"/>
-            <w:r>
-              <w:rPr>
-                <w:rFonts w:ascii="Times New Roman" w:hAnsi="Times New Roman" w:cs="Times New Roman"/>
-              </w:rPr>
-              <w:t>Elmasri</w:t>
-            </w:r>
-            <w:proofErr w:type="spellEnd"/>
-            <w:r>
-              <w:rPr>
-                <w:rFonts w:ascii="Times New Roman" w:hAnsi="Times New Roman" w:cs="Times New Roman"/>
-              </w:rPr>
-              <w:t xml:space="preserve"> and S.B. </w:t>
-            </w:r>
-            <w:proofErr w:type="spellStart"/>
-            <w:r>
-              <w:rPr>
-                <w:rFonts w:ascii="Times New Roman" w:hAnsi="Times New Roman" w:cs="Times New Roman"/>
-              </w:rPr>
-              <w:t>Navathe</w:t>
-            </w:r>
-            <w:proofErr w:type="spellEnd"/>
-            <w:r>
-              <w:rPr>
-                <w:rFonts w:ascii="Times New Roman" w:hAnsi="Times New Roman" w:cs="Times New Roman"/>
-              </w:rPr>
-              <w:t>, “Data Modeling Using the</w:t>
+              <w:t>R. Elmasri and S.B. Navathe, “Data Modeling Using the</w:t>
             </w:r>
             <w:r>
               <w:rPr>
@@ -21163,6 +19668,90 @@
       </w:r>
     </w:p>
     <w:p/>
+    <w:p>
+      <w:r>
+        <w:t>Identify Weak Entities and Relationshps</w:t>
+      </w:r>
+    </w:p>
+    <w:p>
+      <w:pPr>
+        <w:pStyle w:val="ListParagraph"/>
+        <w:numPr>
+          <w:ilvl w:val="0"/>
+          <w:numId w:val="14"/>
+        </w:numPr>
+      </w:pPr>
+      <w:r>
+        <w:t>Weak Entities</w:t>
+      </w:r>
+    </w:p>
+    <w:p>
+      <w:pPr>
+        <w:pStyle w:val="ListParagraph"/>
+        <w:numPr>
+          <w:ilvl w:val="0"/>
+          <w:numId w:val="7"/>
+        </w:numPr>
+      </w:pPr>
+      <w:r>
+        <w:t>So weak entities have a subset of its primary key as the primary key of other entity</w:t>
+      </w:r>
+    </w:p>
+    <w:p>
+      <w:pPr>
+        <w:pStyle w:val="ListParagraph"/>
+        <w:numPr>
+          <w:ilvl w:val="0"/>
+          <w:numId w:val="7"/>
+        </w:numPr>
+      </w:pPr>
+      <w:r>
+        <w:t>It may have other attributes</w:t>
+      </w:r>
+    </w:p>
+    <w:p/>
+    <w:p>
+      <w:pPr>
+        <w:pStyle w:val="ListParagraph"/>
+        <w:numPr>
+          <w:ilvl w:val="0"/>
+          <w:numId w:val="14"/>
+        </w:numPr>
+      </w:pPr>
+      <w:r>
+        <w:t>Relationships</w:t>
+      </w:r>
+    </w:p>
+    <w:p>
+      <w:pPr>
+        <w:pStyle w:val="ListParagraph"/>
+        <w:numPr>
+          <w:ilvl w:val="0"/>
+          <w:numId w:val="7"/>
+        </w:numPr>
+      </w:pPr>
+      <w:r>
+        <w:t xml:space="preserve">All the primary keys </w:t>
+      </w:r>
+      <w:r>
+        <w:t>of a relation is composed of primary keys of other relations.</w:t>
+      </w:r>
+    </w:p>
+    <w:p/>
+    <w:p>
+      <w:pPr>
+        <w:pStyle w:val="ListParagraph"/>
+        <w:numPr>
+          <w:ilvl w:val="0"/>
+          <w:numId w:val="14"/>
+        </w:numPr>
+      </w:pPr>
+      <w:r>
+        <w:t>Drawing the relations in a bitmap kin of thing.</w:t>
+      </w:r>
+      <w:bookmarkStart w:id="0" w:name="_GoBack"/>
+      <w:bookmarkEnd w:id="0"/>
+    </w:p>
     <w:sectPr>
       <w:footerReference w:type="default" r:id="rId14"/>
       <w:pgSz w:w="12240" w:h="15840"/>
@@ -21271,7 +19860,7 @@
             <w:sz w:val="20"/>
             <w:szCs w:val="20"/>
           </w:rPr>
-          <w:t>11</w:t>
+          <w:t>10</w:t>
         </w:r>
         <w:r>
           <w:rPr>
@@ -21996,6 +20585,95 @@
     </w:lvl>
   </w:abstractNum>
   <w:abstractNum w:abstractNumId="6" w15:restartNumberingAfterBreak="0">
+    <w:nsid w:val="577F7BBA"/>
+    <w:multiLevelType w:val="hybridMultilevel"/>
+    <w:tmpl w:val="B9B25F4A"/>
+    <w:lvl w:ilvl="0" w:tplc="0409000F">
+      <w:start w:val="1"/>
+      <w:numFmt w:val="decimal"/>
+      <w:lvlText w:val="%1."/>
+      <w:lvlJc w:val="left"/>
+      <w:pPr>
+        <w:ind w:left="720" w:hanging="360"/>
+      </w:pPr>
+      <w:rPr>
+        <w:rFonts w:hint="default"/>
+      </w:rPr>
+    </w:lvl>
+    <w:lvl w:ilvl="1" w:tplc="04090019" w:tentative="1">
+      <w:start w:val="1"/>
+      <w:numFmt w:val="lowerLetter"/>
+      <w:lvlText w:val="%2."/>
+      <w:lvlJc w:val="left"/>
+      <w:pPr>
+        <w:ind w:left="1440" w:hanging="360"/>
+      </w:pPr>
+    </w:lvl>
+    <w:lvl w:ilvl="2" w:tplc="0409001B" w:tentative="1">
+      <w:start w:val="1"/>
+      <w:numFmt w:val="lowerRoman"/>
+      <w:lvlText w:val="%3."/>
+      <w:lvlJc w:val="right"/>
+      <w:pPr>
+        <w:ind w:left="2160" w:hanging="180"/>
+      </w:pPr>
+    </w:lvl>
+    <w:lvl w:ilvl="3" w:tplc="0409000F" w:tentative="1">
+      <w:start w:val="1"/>
+      <w:numFmt w:val="decimal"/>
+      <w:lvlText w:val="%4."/>
+      <w:lvlJc w:val="left"/>
+      <w:pPr>
+        <w:ind w:left="2880" w:hanging="360"/>
+      </w:pPr>
+    </w:lvl>
+    <w:lvl w:ilvl="4" w:tplc="04090019" w:tentative="1">
+      <w:start w:val="1"/>
+      <w:numFmt w:val="lowerLetter"/>
+      <w:lvlText w:val="%5."/>
+      <w:lvlJc w:val="left"/>
+      <w:pPr>
+        <w:ind w:left="3600" w:hanging="360"/>
+      </w:pPr>
+    </w:lvl>
+    <w:lvl w:ilvl="5" w:tplc="0409001B" w:tentative="1">
+      <w:start w:val="1"/>
+      <w:numFmt w:val="lowerRoman"/>
+      <w:lvlText w:val="%6."/>
+      <w:lvlJc w:val="right"/>
+      <w:pPr>
+        <w:ind w:left="4320" w:hanging="180"/>
+      </w:pPr>
+    </w:lvl>
+    <w:lvl w:ilvl="6" w:tplc="0409000F" w:tentative="1">
+      <w:start w:val="1"/>
+      <w:numFmt w:val="decimal"/>
+      <w:lvlText w:val="%7."/>
+      <w:lvlJc w:val="left"/>
+      <w:pPr>
+        <w:ind w:left="5040" w:hanging="360"/>
+      </w:pPr>
+    </w:lvl>
+    <w:lvl w:ilvl="7" w:tplc="04090019" w:tentative="1">
+      <w:start w:val="1"/>
+      <w:numFmt w:val="lowerLetter"/>
+      <w:lvlText w:val="%8."/>
+      <w:lvlJc w:val="left"/>
+      <w:pPr>
+        <w:ind w:left="5760" w:hanging="360"/>
+      </w:pPr>
+    </w:lvl>
+    <w:lvl w:ilvl="8" w:tplc="0409001B" w:tentative="1">
+      <w:start w:val="1"/>
+      <w:numFmt w:val="lowerRoman"/>
+      <w:lvlText w:val="%9."/>
+      <w:lvlJc w:val="right"/>
+      <w:pPr>
+        <w:ind w:left="6480" w:hanging="180"/>
+      </w:pPr>
+    </w:lvl>
+  </w:abstractNum>
+  <w:abstractNum w:abstractNumId="7" w15:restartNumberingAfterBreak="0">
     <w:nsid w:val="605C0667"/>
     <w:multiLevelType w:val="hybridMultilevel"/>
     <w:tmpl w:val="7D26899C"/>
@@ -22108,7 +20786,7 @@
       </w:rPr>
     </w:lvl>
   </w:abstractNum>
-  <w:abstractNum w:abstractNumId="7" w15:restartNumberingAfterBreak="0">
+  <w:abstractNum w:abstractNumId="8" w15:restartNumberingAfterBreak="0">
     <w:nsid w:val="63615AFD"/>
     <w:multiLevelType w:val="hybridMultilevel"/>
     <w:tmpl w:val="9984D254"/>
@@ -22197,7 +20875,7 @@
       </w:pPr>
     </w:lvl>
   </w:abstractNum>
-  <w:abstractNum w:abstractNumId="8" w15:restartNumberingAfterBreak="0">
+  <w:abstractNum w:abstractNumId="9" w15:restartNumberingAfterBreak="0">
     <w:nsid w:val="6C7E6DE8"/>
     <w:multiLevelType w:val="hybridMultilevel"/>
     <w:tmpl w:val="DC74E5EE"/>
@@ -22286,7 +20964,7 @@
       </w:pPr>
     </w:lvl>
   </w:abstractNum>
-  <w:abstractNum w:abstractNumId="9" w15:restartNumberingAfterBreak="0">
+  <w:abstractNum w:abstractNumId="10" w15:restartNumberingAfterBreak="0">
     <w:nsid w:val="728E0152"/>
     <w:multiLevelType w:val="hybridMultilevel"/>
     <w:tmpl w:val="B1244588"/>
@@ -22399,7 +21077,7 @@
       </w:rPr>
     </w:lvl>
   </w:abstractNum>
-  <w:abstractNum w:abstractNumId="10" w15:restartNumberingAfterBreak="0">
+  <w:abstractNum w:abstractNumId="11" w15:restartNumberingAfterBreak="0">
     <w:nsid w:val="7B523E8A"/>
     <w:multiLevelType w:val="hybridMultilevel"/>
     <w:tmpl w:val="D7489708"/>
@@ -22512,7 +21190,7 @@
       </w:rPr>
     </w:lvl>
   </w:abstractNum>
-  <w:abstractNum w:abstractNumId="11" w15:restartNumberingAfterBreak="0">
+  <w:abstractNum w:abstractNumId="12" w15:restartNumberingAfterBreak="0">
     <w:nsid w:val="7E5A2526"/>
     <w:multiLevelType w:val="hybridMultilevel"/>
     <w:tmpl w:val="EA0C82E6"/>
@@ -22625,7 +21303,7 @@
       </w:rPr>
     </w:lvl>
   </w:abstractNum>
-  <w:abstractNum w:abstractNumId="12" w15:restartNumberingAfterBreak="0">
+  <w:abstractNum w:abstractNumId="13" w15:restartNumberingAfterBreak="0">
     <w:nsid w:val="7F885935"/>
     <w:multiLevelType w:val="hybridMultilevel"/>
     <w:tmpl w:val="3D288358"/>
@@ -22745,28 +21423,28 @@
     <w:abstractNumId w:val="2"/>
   </w:num>
   <w:num w:numId="3">
-    <w:abstractNumId w:val="11"/>
+    <w:abstractNumId w:val="12"/>
   </w:num>
   <w:num w:numId="4">
-    <w:abstractNumId w:val="6"/>
+    <w:abstractNumId w:val="7"/>
   </w:num>
   <w:num w:numId="5">
-    <w:abstractNumId w:val="12"/>
+    <w:abstractNumId w:val="13"/>
   </w:num>
   <w:num w:numId="6">
     <w:abstractNumId w:val="3"/>
   </w:num>
   <w:num w:numId="7">
-    <w:abstractNumId w:val="9"/>
+    <w:abstractNumId w:val="10"/>
   </w:num>
   <w:num w:numId="8">
-    <w:abstractNumId w:val="10"/>
+    <w:abstractNumId w:val="11"/>
   </w:num>
   <w:num w:numId="9">
     <w:abstractNumId w:val="4"/>
   </w:num>
   <w:num w:numId="10">
-    <w:abstractNumId w:val="7"/>
+    <w:abstractNumId w:val="8"/>
   </w:num>
   <w:num w:numId="11">
     <w:abstractNumId w:val="5"/>
@@ -22775,7 +21453,10 @@
     <w:abstractNumId w:val="0"/>
   </w:num>
   <w:num w:numId="13">
-    <w:abstractNumId w:val="8"/>
+    <w:abstractNumId w:val="9"/>
+  </w:num>
+  <w:num w:numId="14">
+    <w:abstractNumId w:val="6"/>
   </w:num>
 </w:numbering>
 </file>

</xml_diff>